<commit_message>
Update Nunit Test on Visual Studio Code.docx
Latest and working document for adding Nunit testing to our project. All future unit tests require to follow this process.
</commit_message>
<xml_diff>
--- a/Documentation/Nunit Test on Visual Studio Code.docx
+++ b/Documentation/Nunit Test on Visual Studio Code.docx
@@ -924,6 +924,1588 @@
     </w:p>
     <w:p>
       <w:pPr>
+        <w:shd w:val="clear" w:color="auto" w:fill="1E1E1E"/>
+        <w:spacing w:after="0" w:line="204" w:lineRule="atLeast"/>
+        <w:rPr>
+          <w:rFonts w:ascii="Consolas" w:eastAsia="Times New Roman" w:hAnsi="Consolas" w:cs="Times New Roman"/>
+          <w:color w:val="D4D4D4"/>
+          <w:sz w:val="15"/>
+          <w:szCs w:val="15"/>
+          <w:lang w:val="en-IE" w:eastAsia="en-IE"/>
+        </w:rPr>
+      </w:pPr>
+      <w:r>
+        <w:rPr>
+          <w:rFonts w:ascii="Consolas" w:eastAsia="Times New Roman" w:hAnsi="Consolas" w:cs="Times New Roman"/>
+          <w:color w:val="808080"/>
+          <w:sz w:val="15"/>
+          <w:szCs w:val="15"/>
+          <w:lang w:val="en-IE" w:eastAsia="en-IE"/>
+        </w:rPr>
+        <w:t>&lt;</w:t>
+      </w:r>
+      <w:proofErr w:type="spellStart"/>
+      <w:r>
+        <w:rPr>
+          <w:rFonts w:ascii="Consolas" w:eastAsia="Times New Roman" w:hAnsi="Consolas" w:cs="Times New Roman"/>
+          <w:color w:val="569CD6"/>
+          <w:sz w:val="15"/>
+          <w:szCs w:val="15"/>
+          <w:lang w:val="en-IE" w:eastAsia="en-IE"/>
+        </w:rPr>
+        <w:t>PackageReference</w:t>
+      </w:r>
+      <w:proofErr w:type="spellEnd"/>
+      <w:r>
+        <w:rPr>
+          <w:rFonts w:ascii="Consolas" w:eastAsia="Times New Roman" w:hAnsi="Consolas" w:cs="Times New Roman"/>
+          <w:color w:val="D4D4D4"/>
+          <w:sz w:val="15"/>
+          <w:szCs w:val="15"/>
+          <w:lang w:val="en-IE" w:eastAsia="en-IE"/>
+        </w:rPr>
+        <w:t xml:space="preserve"> </w:t>
+      </w:r>
+      <w:r>
+        <w:rPr>
+          <w:rFonts w:ascii="Consolas" w:eastAsia="Times New Roman" w:hAnsi="Consolas" w:cs="Times New Roman"/>
+          <w:color w:val="9CDCFE"/>
+          <w:sz w:val="15"/>
+          <w:szCs w:val="15"/>
+          <w:lang w:val="en-IE" w:eastAsia="en-IE"/>
+        </w:rPr>
+        <w:t>Include</w:t>
+      </w:r>
+      <w:r>
+        <w:rPr>
+          <w:rFonts w:ascii="Consolas" w:eastAsia="Times New Roman" w:hAnsi="Consolas" w:cs="Times New Roman"/>
+          <w:color w:val="D4D4D4"/>
+          <w:sz w:val="15"/>
+          <w:szCs w:val="15"/>
+          <w:lang w:val="en-IE" w:eastAsia="en-IE"/>
+        </w:rPr>
+        <w:t>=</w:t>
+      </w:r>
+      <w:r>
+        <w:rPr>
+          <w:rFonts w:ascii="Consolas" w:eastAsia="Times New Roman" w:hAnsi="Consolas" w:cs="Times New Roman"/>
+          <w:color w:val="CE9178"/>
+          <w:sz w:val="15"/>
+          <w:szCs w:val="15"/>
+          <w:lang w:val="en-IE" w:eastAsia="en-IE"/>
+        </w:rPr>
+        <w:t>"</w:t>
+      </w:r>
+      <w:proofErr w:type="spellStart"/>
+      <w:r>
+        <w:rPr>
+          <w:rFonts w:ascii="Consolas" w:eastAsia="Times New Roman" w:hAnsi="Consolas" w:cs="Times New Roman"/>
+          <w:color w:val="CE9178"/>
+          <w:sz w:val="15"/>
+          <w:szCs w:val="15"/>
+          <w:lang w:val="en-IE" w:eastAsia="en-IE"/>
+        </w:rPr>
+        <w:t>Microsoft.AspNetCore.Mvc.Core</w:t>
+      </w:r>
+      <w:proofErr w:type="spellEnd"/>
+      <w:r>
+        <w:rPr>
+          <w:rFonts w:ascii="Consolas" w:eastAsia="Times New Roman" w:hAnsi="Consolas" w:cs="Times New Roman"/>
+          <w:color w:val="CE9178"/>
+          <w:sz w:val="15"/>
+          <w:szCs w:val="15"/>
+          <w:lang w:val="en-IE" w:eastAsia="en-IE"/>
+        </w:rPr>
+        <w:t>"</w:t>
+      </w:r>
+      <w:r>
+        <w:rPr>
+          <w:rFonts w:ascii="Consolas" w:eastAsia="Times New Roman" w:hAnsi="Consolas" w:cs="Times New Roman"/>
+          <w:color w:val="D4D4D4"/>
+          <w:sz w:val="15"/>
+          <w:szCs w:val="15"/>
+          <w:lang w:val="en-IE" w:eastAsia="en-IE"/>
+        </w:rPr>
+        <w:t xml:space="preserve"> </w:t>
+      </w:r>
+      <w:r>
+        <w:rPr>
+          <w:rFonts w:ascii="Consolas" w:eastAsia="Times New Roman" w:hAnsi="Consolas" w:cs="Times New Roman"/>
+          <w:color w:val="9CDCFE"/>
+          <w:sz w:val="15"/>
+          <w:szCs w:val="15"/>
+          <w:lang w:val="en-IE" w:eastAsia="en-IE"/>
+        </w:rPr>
+        <w:t>Version</w:t>
+      </w:r>
+      <w:r>
+        <w:rPr>
+          <w:rFonts w:ascii="Consolas" w:eastAsia="Times New Roman" w:hAnsi="Consolas" w:cs="Times New Roman"/>
+          <w:color w:val="D4D4D4"/>
+          <w:sz w:val="15"/>
+          <w:szCs w:val="15"/>
+          <w:lang w:val="en-IE" w:eastAsia="en-IE"/>
+        </w:rPr>
+        <w:t>=</w:t>
+      </w:r>
+      <w:r>
+        <w:rPr>
+          <w:rFonts w:ascii="Consolas" w:eastAsia="Times New Roman" w:hAnsi="Consolas" w:cs="Times New Roman"/>
+          <w:color w:val="CE9178"/>
+          <w:sz w:val="15"/>
+          <w:szCs w:val="15"/>
+          <w:lang w:val="en-IE" w:eastAsia="en-IE"/>
+        </w:rPr>
+        <w:t>"2.2.2"</w:t>
+      </w:r>
+      <w:r>
+        <w:rPr>
+          <w:rFonts w:ascii="Consolas" w:eastAsia="Times New Roman" w:hAnsi="Consolas" w:cs="Times New Roman"/>
+          <w:color w:val="D4D4D4"/>
+          <w:sz w:val="15"/>
+          <w:szCs w:val="15"/>
+          <w:lang w:val="en-IE" w:eastAsia="en-IE"/>
+        </w:rPr>
+        <w:t xml:space="preserve"> </w:t>
+      </w:r>
+      <w:r>
+        <w:rPr>
+          <w:rFonts w:ascii="Consolas" w:eastAsia="Times New Roman" w:hAnsi="Consolas" w:cs="Times New Roman"/>
+          <w:color w:val="808080"/>
+          <w:sz w:val="15"/>
+          <w:szCs w:val="15"/>
+          <w:lang w:val="en-IE" w:eastAsia="en-IE"/>
+        </w:rPr>
+        <w:t>/&gt;</w:t>
+      </w:r>
+    </w:p>
+    <w:p>
+      <w:pPr>
+        <w:shd w:val="clear" w:color="auto" w:fill="1E1E1E"/>
+        <w:spacing w:after="0" w:line="204" w:lineRule="atLeast"/>
+        <w:rPr>
+          <w:rFonts w:ascii="Consolas" w:eastAsia="Times New Roman" w:hAnsi="Consolas" w:cs="Times New Roman"/>
+          <w:color w:val="D4D4D4"/>
+          <w:sz w:val="15"/>
+          <w:szCs w:val="15"/>
+          <w:lang w:val="en-IE" w:eastAsia="en-IE"/>
+        </w:rPr>
+      </w:pPr>
+      <w:r>
+        <w:rPr>
+          <w:rFonts w:ascii="Consolas" w:eastAsia="Times New Roman" w:hAnsi="Consolas" w:cs="Times New Roman"/>
+          <w:color w:val="D4D4D4"/>
+          <w:sz w:val="15"/>
+          <w:szCs w:val="15"/>
+          <w:lang w:val="en-IE" w:eastAsia="en-IE"/>
+        </w:rPr>
+        <w:t xml:space="preserve">    </w:t>
+      </w:r>
+      <w:r>
+        <w:rPr>
+          <w:rFonts w:ascii="Consolas" w:eastAsia="Times New Roman" w:hAnsi="Consolas" w:cs="Times New Roman"/>
+          <w:color w:val="808080"/>
+          <w:sz w:val="15"/>
+          <w:szCs w:val="15"/>
+          <w:lang w:val="en-IE" w:eastAsia="en-IE"/>
+        </w:rPr>
+        <w:t>&lt;</w:t>
+      </w:r>
+      <w:proofErr w:type="spellStart"/>
+      <w:r>
+        <w:rPr>
+          <w:rFonts w:ascii="Consolas" w:eastAsia="Times New Roman" w:hAnsi="Consolas" w:cs="Times New Roman"/>
+          <w:color w:val="569CD6"/>
+          <w:sz w:val="15"/>
+          <w:szCs w:val="15"/>
+          <w:lang w:val="en-IE" w:eastAsia="en-IE"/>
+        </w:rPr>
+        <w:t>PackageReference</w:t>
+      </w:r>
+      <w:proofErr w:type="spellEnd"/>
+      <w:r>
+        <w:rPr>
+          <w:rFonts w:ascii="Consolas" w:eastAsia="Times New Roman" w:hAnsi="Consolas" w:cs="Times New Roman"/>
+          <w:color w:val="D4D4D4"/>
+          <w:sz w:val="15"/>
+          <w:szCs w:val="15"/>
+          <w:lang w:val="en-IE" w:eastAsia="en-IE"/>
+        </w:rPr>
+        <w:t xml:space="preserve"> </w:t>
+      </w:r>
+      <w:r>
+        <w:rPr>
+          <w:rFonts w:ascii="Consolas" w:eastAsia="Times New Roman" w:hAnsi="Consolas" w:cs="Times New Roman"/>
+          <w:color w:val="9CDCFE"/>
+          <w:sz w:val="15"/>
+          <w:szCs w:val="15"/>
+          <w:lang w:val="en-IE" w:eastAsia="en-IE"/>
+        </w:rPr>
+        <w:t>Include</w:t>
+      </w:r>
+      <w:r>
+        <w:rPr>
+          <w:rFonts w:ascii="Consolas" w:eastAsia="Times New Roman" w:hAnsi="Consolas" w:cs="Times New Roman"/>
+          <w:color w:val="D4D4D4"/>
+          <w:sz w:val="15"/>
+          <w:szCs w:val="15"/>
+          <w:lang w:val="en-IE" w:eastAsia="en-IE"/>
+        </w:rPr>
+        <w:t>=</w:t>
+      </w:r>
+      <w:r>
+        <w:rPr>
+          <w:rFonts w:ascii="Consolas" w:eastAsia="Times New Roman" w:hAnsi="Consolas" w:cs="Times New Roman"/>
+          <w:color w:val="CE9178"/>
+          <w:sz w:val="15"/>
+          <w:szCs w:val="15"/>
+          <w:lang w:val="en-IE" w:eastAsia="en-IE"/>
+        </w:rPr>
+        <w:t>"</w:t>
+      </w:r>
+      <w:proofErr w:type="spellStart"/>
+      <w:r>
+        <w:rPr>
+          <w:rFonts w:ascii="Consolas" w:eastAsia="Times New Roman" w:hAnsi="Consolas" w:cs="Times New Roman"/>
+          <w:color w:val="CE9178"/>
+          <w:sz w:val="15"/>
+          <w:szCs w:val="15"/>
+          <w:lang w:val="en-IE" w:eastAsia="en-IE"/>
+        </w:rPr>
+        <w:t>Microsoft.AspNetCore.Razor.Design</w:t>
+      </w:r>
+      <w:proofErr w:type="spellEnd"/>
+      <w:r>
+        <w:rPr>
+          <w:rFonts w:ascii="Consolas" w:eastAsia="Times New Roman" w:hAnsi="Consolas" w:cs="Times New Roman"/>
+          <w:color w:val="CE9178"/>
+          <w:sz w:val="15"/>
+          <w:szCs w:val="15"/>
+          <w:lang w:val="en-IE" w:eastAsia="en-IE"/>
+        </w:rPr>
+        <w:t>"</w:t>
+      </w:r>
+      <w:r>
+        <w:rPr>
+          <w:rFonts w:ascii="Consolas" w:eastAsia="Times New Roman" w:hAnsi="Consolas" w:cs="Times New Roman"/>
+          <w:color w:val="D4D4D4"/>
+          <w:sz w:val="15"/>
+          <w:szCs w:val="15"/>
+          <w:lang w:val="en-IE" w:eastAsia="en-IE"/>
+        </w:rPr>
+        <w:t xml:space="preserve"> </w:t>
+      </w:r>
+      <w:r>
+        <w:rPr>
+          <w:rFonts w:ascii="Consolas" w:eastAsia="Times New Roman" w:hAnsi="Consolas" w:cs="Times New Roman"/>
+          <w:color w:val="9CDCFE"/>
+          <w:sz w:val="15"/>
+          <w:szCs w:val="15"/>
+          <w:lang w:val="en-IE" w:eastAsia="en-IE"/>
+        </w:rPr>
+        <w:t>Version</w:t>
+      </w:r>
+      <w:r>
+        <w:rPr>
+          <w:rFonts w:ascii="Consolas" w:eastAsia="Times New Roman" w:hAnsi="Consolas" w:cs="Times New Roman"/>
+          <w:color w:val="D4D4D4"/>
+          <w:sz w:val="15"/>
+          <w:szCs w:val="15"/>
+          <w:lang w:val="en-IE" w:eastAsia="en-IE"/>
+        </w:rPr>
+        <w:t>=</w:t>
+      </w:r>
+      <w:r>
+        <w:rPr>
+          <w:rFonts w:ascii="Consolas" w:eastAsia="Times New Roman" w:hAnsi="Consolas" w:cs="Times New Roman"/>
+          <w:color w:val="CE9178"/>
+          <w:sz w:val="15"/>
+          <w:szCs w:val="15"/>
+          <w:lang w:val="en-IE" w:eastAsia="en-IE"/>
+        </w:rPr>
+        <w:t>"2.2.0"</w:t>
+      </w:r>
+      <w:r>
+        <w:rPr>
+          <w:rFonts w:ascii="Consolas" w:eastAsia="Times New Roman" w:hAnsi="Consolas" w:cs="Times New Roman"/>
+          <w:color w:val="D4D4D4"/>
+          <w:sz w:val="15"/>
+          <w:szCs w:val="15"/>
+          <w:lang w:val="en-IE" w:eastAsia="en-IE"/>
+        </w:rPr>
+        <w:t xml:space="preserve"> </w:t>
+      </w:r>
+      <w:r>
+        <w:rPr>
+          <w:rFonts w:ascii="Consolas" w:eastAsia="Times New Roman" w:hAnsi="Consolas" w:cs="Times New Roman"/>
+          <w:color w:val="808080"/>
+          <w:sz w:val="15"/>
+          <w:szCs w:val="15"/>
+          <w:lang w:val="en-IE" w:eastAsia="en-IE"/>
+        </w:rPr>
+        <w:t>/&gt;</w:t>
+      </w:r>
+    </w:p>
+    <w:p>
+      <w:pPr>
+        <w:shd w:val="clear" w:color="auto" w:fill="1E1E1E"/>
+        <w:spacing w:after="0" w:line="204" w:lineRule="atLeast"/>
+        <w:rPr>
+          <w:rFonts w:ascii="Consolas" w:eastAsia="Times New Roman" w:hAnsi="Consolas" w:cs="Times New Roman"/>
+          <w:color w:val="D4D4D4"/>
+          <w:sz w:val="15"/>
+          <w:szCs w:val="15"/>
+          <w:lang w:val="en-IE" w:eastAsia="en-IE"/>
+        </w:rPr>
+      </w:pPr>
+      <w:r>
+        <w:rPr>
+          <w:rFonts w:ascii="Consolas" w:eastAsia="Times New Roman" w:hAnsi="Consolas" w:cs="Times New Roman"/>
+          <w:color w:val="D4D4D4"/>
+          <w:sz w:val="15"/>
+          <w:szCs w:val="15"/>
+          <w:lang w:val="en-IE" w:eastAsia="en-IE"/>
+        </w:rPr>
+        <w:t xml:space="preserve">    </w:t>
+      </w:r>
+      <w:r>
+        <w:rPr>
+          <w:rFonts w:ascii="Consolas" w:eastAsia="Times New Roman" w:hAnsi="Consolas" w:cs="Times New Roman"/>
+          <w:color w:val="808080"/>
+          <w:sz w:val="15"/>
+          <w:szCs w:val="15"/>
+          <w:lang w:val="en-IE" w:eastAsia="en-IE"/>
+        </w:rPr>
+        <w:t>&lt;</w:t>
+      </w:r>
+      <w:proofErr w:type="spellStart"/>
+      <w:r>
+        <w:rPr>
+          <w:rFonts w:ascii="Consolas" w:eastAsia="Times New Roman" w:hAnsi="Consolas" w:cs="Times New Roman"/>
+          <w:color w:val="569CD6"/>
+          <w:sz w:val="15"/>
+          <w:szCs w:val="15"/>
+          <w:lang w:val="en-IE" w:eastAsia="en-IE"/>
+        </w:rPr>
+        <w:t>PackageReference</w:t>
+      </w:r>
+      <w:proofErr w:type="spellEnd"/>
+      <w:r>
+        <w:rPr>
+          <w:rFonts w:ascii="Consolas" w:eastAsia="Times New Roman" w:hAnsi="Consolas" w:cs="Times New Roman"/>
+          <w:color w:val="D4D4D4"/>
+          <w:sz w:val="15"/>
+          <w:szCs w:val="15"/>
+          <w:lang w:val="en-IE" w:eastAsia="en-IE"/>
+        </w:rPr>
+        <w:t xml:space="preserve"> </w:t>
+      </w:r>
+      <w:r>
+        <w:rPr>
+          <w:rFonts w:ascii="Consolas" w:eastAsia="Times New Roman" w:hAnsi="Consolas" w:cs="Times New Roman"/>
+          <w:color w:val="9CDCFE"/>
+          <w:sz w:val="15"/>
+          <w:szCs w:val="15"/>
+          <w:lang w:val="en-IE" w:eastAsia="en-IE"/>
+        </w:rPr>
+        <w:t>Include</w:t>
+      </w:r>
+      <w:r>
+        <w:rPr>
+          <w:rFonts w:ascii="Consolas" w:eastAsia="Times New Roman" w:hAnsi="Consolas" w:cs="Times New Roman"/>
+          <w:color w:val="D4D4D4"/>
+          <w:sz w:val="15"/>
+          <w:szCs w:val="15"/>
+          <w:lang w:val="en-IE" w:eastAsia="en-IE"/>
+        </w:rPr>
+        <w:t>=</w:t>
+      </w:r>
+      <w:r>
+        <w:rPr>
+          <w:rFonts w:ascii="Consolas" w:eastAsia="Times New Roman" w:hAnsi="Consolas" w:cs="Times New Roman"/>
+          <w:color w:val="CE9178"/>
+          <w:sz w:val="15"/>
+          <w:szCs w:val="15"/>
+          <w:lang w:val="en-IE" w:eastAsia="en-IE"/>
+        </w:rPr>
+        <w:t>"</w:t>
+      </w:r>
+      <w:proofErr w:type="spellStart"/>
+      <w:r>
+        <w:rPr>
+          <w:rFonts w:ascii="Consolas" w:eastAsia="Times New Roman" w:hAnsi="Consolas" w:cs="Times New Roman"/>
+          <w:color w:val="CE9178"/>
+          <w:sz w:val="15"/>
+          <w:szCs w:val="15"/>
+          <w:lang w:val="en-IE" w:eastAsia="en-IE"/>
+        </w:rPr>
+        <w:t>Microsoft.AspNetCore.TestHost</w:t>
+      </w:r>
+      <w:proofErr w:type="spellEnd"/>
+      <w:r>
+        <w:rPr>
+          <w:rFonts w:ascii="Consolas" w:eastAsia="Times New Roman" w:hAnsi="Consolas" w:cs="Times New Roman"/>
+          <w:color w:val="CE9178"/>
+          <w:sz w:val="15"/>
+          <w:szCs w:val="15"/>
+          <w:lang w:val="en-IE" w:eastAsia="en-IE"/>
+        </w:rPr>
+        <w:t>"</w:t>
+      </w:r>
+      <w:r>
+        <w:rPr>
+          <w:rFonts w:ascii="Consolas" w:eastAsia="Times New Roman" w:hAnsi="Consolas" w:cs="Times New Roman"/>
+          <w:color w:val="D4D4D4"/>
+          <w:sz w:val="15"/>
+          <w:szCs w:val="15"/>
+          <w:lang w:val="en-IE" w:eastAsia="en-IE"/>
+        </w:rPr>
+        <w:t xml:space="preserve"> </w:t>
+      </w:r>
+      <w:r>
+        <w:rPr>
+          <w:rFonts w:ascii="Consolas" w:eastAsia="Times New Roman" w:hAnsi="Consolas" w:cs="Times New Roman"/>
+          <w:color w:val="9CDCFE"/>
+          <w:sz w:val="15"/>
+          <w:szCs w:val="15"/>
+          <w:lang w:val="en-IE" w:eastAsia="en-IE"/>
+        </w:rPr>
+        <w:t>Version</w:t>
+      </w:r>
+      <w:r>
+        <w:rPr>
+          <w:rFonts w:ascii="Consolas" w:eastAsia="Times New Roman" w:hAnsi="Consolas" w:cs="Times New Roman"/>
+          <w:color w:val="D4D4D4"/>
+          <w:sz w:val="15"/>
+          <w:szCs w:val="15"/>
+          <w:lang w:val="en-IE" w:eastAsia="en-IE"/>
+        </w:rPr>
+        <w:t>=</w:t>
+      </w:r>
+      <w:r>
+        <w:rPr>
+          <w:rFonts w:ascii="Consolas" w:eastAsia="Times New Roman" w:hAnsi="Consolas" w:cs="Times New Roman"/>
+          <w:color w:val="CE9178"/>
+          <w:sz w:val="15"/>
+          <w:szCs w:val="15"/>
+          <w:lang w:val="en-IE" w:eastAsia="en-IE"/>
+        </w:rPr>
+        <w:t>"2.2.0"</w:t>
+      </w:r>
+      <w:r>
+        <w:rPr>
+          <w:rFonts w:ascii="Consolas" w:eastAsia="Times New Roman" w:hAnsi="Consolas" w:cs="Times New Roman"/>
+          <w:color w:val="D4D4D4"/>
+          <w:sz w:val="15"/>
+          <w:szCs w:val="15"/>
+          <w:lang w:val="en-IE" w:eastAsia="en-IE"/>
+        </w:rPr>
+        <w:t xml:space="preserve"> </w:t>
+      </w:r>
+      <w:r>
+        <w:rPr>
+          <w:rFonts w:ascii="Consolas" w:eastAsia="Times New Roman" w:hAnsi="Consolas" w:cs="Times New Roman"/>
+          <w:color w:val="808080"/>
+          <w:sz w:val="15"/>
+          <w:szCs w:val="15"/>
+          <w:lang w:val="en-IE" w:eastAsia="en-IE"/>
+        </w:rPr>
+        <w:t>/&gt;</w:t>
+      </w:r>
+    </w:p>
+    <w:p>
+      <w:pPr>
+        <w:shd w:val="clear" w:color="auto" w:fill="1E1E1E"/>
+        <w:spacing w:after="0" w:line="204" w:lineRule="atLeast"/>
+        <w:rPr>
+          <w:rFonts w:ascii="Consolas" w:eastAsia="Times New Roman" w:hAnsi="Consolas" w:cs="Times New Roman"/>
+          <w:color w:val="D4D4D4"/>
+          <w:sz w:val="15"/>
+          <w:szCs w:val="15"/>
+          <w:lang w:val="en-IE" w:eastAsia="en-IE"/>
+        </w:rPr>
+      </w:pPr>
+      <w:r>
+        <w:rPr>
+          <w:rFonts w:ascii="Consolas" w:eastAsia="Times New Roman" w:hAnsi="Consolas" w:cs="Times New Roman"/>
+          <w:color w:val="D4D4D4"/>
+          <w:sz w:val="15"/>
+          <w:szCs w:val="15"/>
+          <w:lang w:val="en-IE" w:eastAsia="en-IE"/>
+        </w:rPr>
+        <w:t xml:space="preserve">    </w:t>
+      </w:r>
+      <w:r>
+        <w:rPr>
+          <w:rFonts w:ascii="Consolas" w:eastAsia="Times New Roman" w:hAnsi="Consolas" w:cs="Times New Roman"/>
+          <w:color w:val="808080"/>
+          <w:sz w:val="15"/>
+          <w:szCs w:val="15"/>
+          <w:lang w:val="en-IE" w:eastAsia="en-IE"/>
+        </w:rPr>
+        <w:t>&lt;</w:t>
+      </w:r>
+      <w:proofErr w:type="spellStart"/>
+      <w:r>
+        <w:rPr>
+          <w:rFonts w:ascii="Consolas" w:eastAsia="Times New Roman" w:hAnsi="Consolas" w:cs="Times New Roman"/>
+          <w:color w:val="569CD6"/>
+          <w:sz w:val="15"/>
+          <w:szCs w:val="15"/>
+          <w:lang w:val="en-IE" w:eastAsia="en-IE"/>
+        </w:rPr>
+        <w:t>PackageReference</w:t>
+      </w:r>
+      <w:proofErr w:type="spellEnd"/>
+      <w:r>
+        <w:rPr>
+          <w:rFonts w:ascii="Consolas" w:eastAsia="Times New Roman" w:hAnsi="Consolas" w:cs="Times New Roman"/>
+          <w:color w:val="D4D4D4"/>
+          <w:sz w:val="15"/>
+          <w:szCs w:val="15"/>
+          <w:lang w:val="en-IE" w:eastAsia="en-IE"/>
+        </w:rPr>
+        <w:t xml:space="preserve"> </w:t>
+      </w:r>
+      <w:r>
+        <w:rPr>
+          <w:rFonts w:ascii="Consolas" w:eastAsia="Times New Roman" w:hAnsi="Consolas" w:cs="Times New Roman"/>
+          <w:color w:val="9CDCFE"/>
+          <w:sz w:val="15"/>
+          <w:szCs w:val="15"/>
+          <w:lang w:val="en-IE" w:eastAsia="en-IE"/>
+        </w:rPr>
+        <w:t>Include</w:t>
+      </w:r>
+      <w:r>
+        <w:rPr>
+          <w:rFonts w:ascii="Consolas" w:eastAsia="Times New Roman" w:hAnsi="Consolas" w:cs="Times New Roman"/>
+          <w:color w:val="D4D4D4"/>
+          <w:sz w:val="15"/>
+          <w:szCs w:val="15"/>
+          <w:lang w:val="en-IE" w:eastAsia="en-IE"/>
+        </w:rPr>
+        <w:t>=</w:t>
+      </w:r>
+      <w:r>
+        <w:rPr>
+          <w:rFonts w:ascii="Consolas" w:eastAsia="Times New Roman" w:hAnsi="Consolas" w:cs="Times New Roman"/>
+          <w:color w:val="CE9178"/>
+          <w:sz w:val="15"/>
+          <w:szCs w:val="15"/>
+          <w:lang w:val="en-IE" w:eastAsia="en-IE"/>
+        </w:rPr>
+        <w:t>"</w:t>
+      </w:r>
+      <w:proofErr w:type="spellStart"/>
+      <w:r>
+        <w:rPr>
+          <w:rFonts w:ascii="Consolas" w:eastAsia="Times New Roman" w:hAnsi="Consolas" w:cs="Times New Roman"/>
+          <w:color w:val="CE9178"/>
+          <w:sz w:val="15"/>
+          <w:szCs w:val="15"/>
+          <w:lang w:val="en-IE" w:eastAsia="en-IE"/>
+        </w:rPr>
+        <w:t>Microsoft.EntityFrameworkCore.Sqlite</w:t>
+      </w:r>
+      <w:proofErr w:type="spellEnd"/>
+      <w:r>
+        <w:rPr>
+          <w:rFonts w:ascii="Consolas" w:eastAsia="Times New Roman" w:hAnsi="Consolas" w:cs="Times New Roman"/>
+          <w:color w:val="CE9178"/>
+          <w:sz w:val="15"/>
+          <w:szCs w:val="15"/>
+          <w:lang w:val="en-IE" w:eastAsia="en-IE"/>
+        </w:rPr>
+        <w:t>"</w:t>
+      </w:r>
+      <w:r>
+        <w:rPr>
+          <w:rFonts w:ascii="Consolas" w:eastAsia="Times New Roman" w:hAnsi="Consolas" w:cs="Times New Roman"/>
+          <w:color w:val="D4D4D4"/>
+          <w:sz w:val="15"/>
+          <w:szCs w:val="15"/>
+          <w:lang w:val="en-IE" w:eastAsia="en-IE"/>
+        </w:rPr>
+        <w:t xml:space="preserve"> </w:t>
+      </w:r>
+      <w:r>
+        <w:rPr>
+          <w:rFonts w:ascii="Consolas" w:eastAsia="Times New Roman" w:hAnsi="Consolas" w:cs="Times New Roman"/>
+          <w:color w:val="9CDCFE"/>
+          <w:sz w:val="15"/>
+          <w:szCs w:val="15"/>
+          <w:lang w:val="en-IE" w:eastAsia="en-IE"/>
+        </w:rPr>
+        <w:t>Version</w:t>
+      </w:r>
+      <w:r>
+        <w:rPr>
+          <w:rFonts w:ascii="Consolas" w:eastAsia="Times New Roman" w:hAnsi="Consolas" w:cs="Times New Roman"/>
+          <w:color w:val="D4D4D4"/>
+          <w:sz w:val="15"/>
+          <w:szCs w:val="15"/>
+          <w:lang w:val="en-IE" w:eastAsia="en-IE"/>
+        </w:rPr>
+        <w:t>=</w:t>
+      </w:r>
+      <w:r>
+        <w:rPr>
+          <w:rFonts w:ascii="Consolas" w:eastAsia="Times New Roman" w:hAnsi="Consolas" w:cs="Times New Roman"/>
+          <w:color w:val="CE9178"/>
+          <w:sz w:val="15"/>
+          <w:szCs w:val="15"/>
+          <w:lang w:val="en-IE" w:eastAsia="en-IE"/>
+        </w:rPr>
+        <w:t>"2.2.3"</w:t>
+      </w:r>
+      <w:r>
+        <w:rPr>
+          <w:rFonts w:ascii="Consolas" w:eastAsia="Times New Roman" w:hAnsi="Consolas" w:cs="Times New Roman"/>
+          <w:color w:val="D4D4D4"/>
+          <w:sz w:val="15"/>
+          <w:szCs w:val="15"/>
+          <w:lang w:val="en-IE" w:eastAsia="en-IE"/>
+        </w:rPr>
+        <w:t xml:space="preserve"> </w:t>
+      </w:r>
+      <w:r>
+        <w:rPr>
+          <w:rFonts w:ascii="Consolas" w:eastAsia="Times New Roman" w:hAnsi="Consolas" w:cs="Times New Roman"/>
+          <w:color w:val="808080"/>
+          <w:sz w:val="15"/>
+          <w:szCs w:val="15"/>
+          <w:lang w:val="en-IE" w:eastAsia="en-IE"/>
+        </w:rPr>
+        <w:t>/&gt;</w:t>
+      </w:r>
+    </w:p>
+    <w:p>
+      <w:pPr>
+        <w:shd w:val="clear" w:color="auto" w:fill="1E1E1E"/>
+        <w:spacing w:after="0" w:line="204" w:lineRule="atLeast"/>
+        <w:rPr>
+          <w:rFonts w:ascii="Consolas" w:eastAsia="Times New Roman" w:hAnsi="Consolas" w:cs="Times New Roman"/>
+          <w:color w:val="D4D4D4"/>
+          <w:sz w:val="15"/>
+          <w:szCs w:val="15"/>
+          <w:lang w:val="en-IE" w:eastAsia="en-IE"/>
+        </w:rPr>
+      </w:pPr>
+      <w:r>
+        <w:rPr>
+          <w:rFonts w:ascii="Consolas" w:eastAsia="Times New Roman" w:hAnsi="Consolas" w:cs="Times New Roman"/>
+          <w:color w:val="D4D4D4"/>
+          <w:sz w:val="15"/>
+          <w:szCs w:val="15"/>
+          <w:lang w:val="en-IE" w:eastAsia="en-IE"/>
+        </w:rPr>
+        <w:t xml:space="preserve">    </w:t>
+      </w:r>
+      <w:r>
+        <w:rPr>
+          <w:rFonts w:ascii="Consolas" w:eastAsia="Times New Roman" w:hAnsi="Consolas" w:cs="Times New Roman"/>
+          <w:color w:val="808080"/>
+          <w:sz w:val="15"/>
+          <w:szCs w:val="15"/>
+          <w:lang w:val="en-IE" w:eastAsia="en-IE"/>
+        </w:rPr>
+        <w:t>&lt;</w:t>
+      </w:r>
+      <w:proofErr w:type="spellStart"/>
+      <w:r>
+        <w:rPr>
+          <w:rFonts w:ascii="Consolas" w:eastAsia="Times New Roman" w:hAnsi="Consolas" w:cs="Times New Roman"/>
+          <w:color w:val="569CD6"/>
+          <w:sz w:val="15"/>
+          <w:szCs w:val="15"/>
+          <w:lang w:val="en-IE" w:eastAsia="en-IE"/>
+        </w:rPr>
+        <w:t>PackageReference</w:t>
+      </w:r>
+      <w:proofErr w:type="spellEnd"/>
+      <w:r>
+        <w:rPr>
+          <w:rFonts w:ascii="Consolas" w:eastAsia="Times New Roman" w:hAnsi="Consolas" w:cs="Times New Roman"/>
+          <w:color w:val="D4D4D4"/>
+          <w:sz w:val="15"/>
+          <w:szCs w:val="15"/>
+          <w:lang w:val="en-IE" w:eastAsia="en-IE"/>
+        </w:rPr>
+        <w:t xml:space="preserve"> </w:t>
+      </w:r>
+      <w:r>
+        <w:rPr>
+          <w:rFonts w:ascii="Consolas" w:eastAsia="Times New Roman" w:hAnsi="Consolas" w:cs="Times New Roman"/>
+          <w:color w:val="9CDCFE"/>
+          <w:sz w:val="15"/>
+          <w:szCs w:val="15"/>
+          <w:lang w:val="en-IE" w:eastAsia="en-IE"/>
+        </w:rPr>
+        <w:t>Include</w:t>
+      </w:r>
+      <w:r>
+        <w:rPr>
+          <w:rFonts w:ascii="Consolas" w:eastAsia="Times New Roman" w:hAnsi="Consolas" w:cs="Times New Roman"/>
+          <w:color w:val="D4D4D4"/>
+          <w:sz w:val="15"/>
+          <w:szCs w:val="15"/>
+          <w:lang w:val="en-IE" w:eastAsia="en-IE"/>
+        </w:rPr>
+        <w:t>=</w:t>
+      </w:r>
+      <w:r>
+        <w:rPr>
+          <w:rFonts w:ascii="Consolas" w:eastAsia="Times New Roman" w:hAnsi="Consolas" w:cs="Times New Roman"/>
+          <w:color w:val="CE9178"/>
+          <w:sz w:val="15"/>
+          <w:szCs w:val="15"/>
+          <w:lang w:val="en-IE" w:eastAsia="en-IE"/>
+        </w:rPr>
+        <w:t>"</w:t>
+      </w:r>
+      <w:proofErr w:type="spellStart"/>
+      <w:r>
+        <w:rPr>
+          <w:rFonts w:ascii="Consolas" w:eastAsia="Times New Roman" w:hAnsi="Consolas" w:cs="Times New Roman"/>
+          <w:color w:val="CE9178"/>
+          <w:sz w:val="15"/>
+          <w:szCs w:val="15"/>
+          <w:lang w:val="en-IE" w:eastAsia="en-IE"/>
+        </w:rPr>
+        <w:t>Microsoft.Extensions.Configuration</w:t>
+      </w:r>
+      <w:proofErr w:type="spellEnd"/>
+      <w:r>
+        <w:rPr>
+          <w:rFonts w:ascii="Consolas" w:eastAsia="Times New Roman" w:hAnsi="Consolas" w:cs="Times New Roman"/>
+          <w:color w:val="CE9178"/>
+          <w:sz w:val="15"/>
+          <w:szCs w:val="15"/>
+          <w:lang w:val="en-IE" w:eastAsia="en-IE"/>
+        </w:rPr>
+        <w:t>"</w:t>
+      </w:r>
+      <w:r>
+        <w:rPr>
+          <w:rFonts w:ascii="Consolas" w:eastAsia="Times New Roman" w:hAnsi="Consolas" w:cs="Times New Roman"/>
+          <w:color w:val="D4D4D4"/>
+          <w:sz w:val="15"/>
+          <w:szCs w:val="15"/>
+          <w:lang w:val="en-IE" w:eastAsia="en-IE"/>
+        </w:rPr>
+        <w:t xml:space="preserve"> </w:t>
+      </w:r>
+      <w:r>
+        <w:rPr>
+          <w:rFonts w:ascii="Consolas" w:eastAsia="Times New Roman" w:hAnsi="Consolas" w:cs="Times New Roman"/>
+          <w:color w:val="9CDCFE"/>
+          <w:sz w:val="15"/>
+          <w:szCs w:val="15"/>
+          <w:lang w:val="en-IE" w:eastAsia="en-IE"/>
+        </w:rPr>
+        <w:t>Version</w:t>
+      </w:r>
+      <w:r>
+        <w:rPr>
+          <w:rFonts w:ascii="Consolas" w:eastAsia="Times New Roman" w:hAnsi="Consolas" w:cs="Times New Roman"/>
+          <w:color w:val="D4D4D4"/>
+          <w:sz w:val="15"/>
+          <w:szCs w:val="15"/>
+          <w:lang w:val="en-IE" w:eastAsia="en-IE"/>
+        </w:rPr>
+        <w:t>=</w:t>
+      </w:r>
+      <w:r>
+        <w:rPr>
+          <w:rFonts w:ascii="Consolas" w:eastAsia="Times New Roman" w:hAnsi="Consolas" w:cs="Times New Roman"/>
+          <w:color w:val="CE9178"/>
+          <w:sz w:val="15"/>
+          <w:szCs w:val="15"/>
+          <w:lang w:val="en-IE" w:eastAsia="en-IE"/>
+        </w:rPr>
+        <w:t>"2.2.0"</w:t>
+      </w:r>
+      <w:r>
+        <w:rPr>
+          <w:rFonts w:ascii="Consolas" w:eastAsia="Times New Roman" w:hAnsi="Consolas" w:cs="Times New Roman"/>
+          <w:color w:val="D4D4D4"/>
+          <w:sz w:val="15"/>
+          <w:szCs w:val="15"/>
+          <w:lang w:val="en-IE" w:eastAsia="en-IE"/>
+        </w:rPr>
+        <w:t xml:space="preserve"> </w:t>
+      </w:r>
+      <w:r>
+        <w:rPr>
+          <w:rFonts w:ascii="Consolas" w:eastAsia="Times New Roman" w:hAnsi="Consolas" w:cs="Times New Roman"/>
+          <w:color w:val="808080"/>
+          <w:sz w:val="15"/>
+          <w:szCs w:val="15"/>
+          <w:lang w:val="en-IE" w:eastAsia="en-IE"/>
+        </w:rPr>
+        <w:t>/&gt;</w:t>
+      </w:r>
+    </w:p>
+    <w:p>
+      <w:pPr>
+        <w:shd w:val="clear" w:color="auto" w:fill="1E1E1E"/>
+        <w:spacing w:after="0" w:line="204" w:lineRule="atLeast"/>
+        <w:rPr>
+          <w:rFonts w:ascii="Consolas" w:eastAsia="Times New Roman" w:hAnsi="Consolas" w:cs="Times New Roman"/>
+          <w:color w:val="D4D4D4"/>
+          <w:sz w:val="15"/>
+          <w:szCs w:val="15"/>
+          <w:lang w:val="en-IE" w:eastAsia="en-IE"/>
+        </w:rPr>
+      </w:pPr>
+      <w:r>
+        <w:rPr>
+          <w:rFonts w:ascii="Consolas" w:eastAsia="Times New Roman" w:hAnsi="Consolas" w:cs="Times New Roman"/>
+          <w:color w:val="D4D4D4"/>
+          <w:sz w:val="15"/>
+          <w:szCs w:val="15"/>
+          <w:lang w:val="en-IE" w:eastAsia="en-IE"/>
+        </w:rPr>
+        <w:t xml:space="preserve">    </w:t>
+      </w:r>
+      <w:r>
+        <w:rPr>
+          <w:rFonts w:ascii="Consolas" w:eastAsia="Times New Roman" w:hAnsi="Consolas" w:cs="Times New Roman"/>
+          <w:color w:val="808080"/>
+          <w:sz w:val="15"/>
+          <w:szCs w:val="15"/>
+          <w:lang w:val="en-IE" w:eastAsia="en-IE"/>
+        </w:rPr>
+        <w:t>&lt;</w:t>
+      </w:r>
+      <w:proofErr w:type="spellStart"/>
+      <w:r>
+        <w:rPr>
+          <w:rFonts w:ascii="Consolas" w:eastAsia="Times New Roman" w:hAnsi="Consolas" w:cs="Times New Roman"/>
+          <w:color w:val="569CD6"/>
+          <w:sz w:val="15"/>
+          <w:szCs w:val="15"/>
+          <w:lang w:val="en-IE" w:eastAsia="en-IE"/>
+        </w:rPr>
+        <w:t>PackageReference</w:t>
+      </w:r>
+      <w:proofErr w:type="spellEnd"/>
+      <w:r>
+        <w:rPr>
+          <w:rFonts w:ascii="Consolas" w:eastAsia="Times New Roman" w:hAnsi="Consolas" w:cs="Times New Roman"/>
+          <w:color w:val="D4D4D4"/>
+          <w:sz w:val="15"/>
+          <w:szCs w:val="15"/>
+          <w:lang w:val="en-IE" w:eastAsia="en-IE"/>
+        </w:rPr>
+        <w:t xml:space="preserve"> </w:t>
+      </w:r>
+      <w:r>
+        <w:rPr>
+          <w:rFonts w:ascii="Consolas" w:eastAsia="Times New Roman" w:hAnsi="Consolas" w:cs="Times New Roman"/>
+          <w:color w:val="9CDCFE"/>
+          <w:sz w:val="15"/>
+          <w:szCs w:val="15"/>
+          <w:lang w:val="en-IE" w:eastAsia="en-IE"/>
+        </w:rPr>
+        <w:t>Include</w:t>
+      </w:r>
+      <w:r>
+        <w:rPr>
+          <w:rFonts w:ascii="Consolas" w:eastAsia="Times New Roman" w:hAnsi="Consolas" w:cs="Times New Roman"/>
+          <w:color w:val="D4D4D4"/>
+          <w:sz w:val="15"/>
+          <w:szCs w:val="15"/>
+          <w:lang w:val="en-IE" w:eastAsia="en-IE"/>
+        </w:rPr>
+        <w:t>=</w:t>
+      </w:r>
+      <w:r>
+        <w:rPr>
+          <w:rFonts w:ascii="Consolas" w:eastAsia="Times New Roman" w:hAnsi="Consolas" w:cs="Times New Roman"/>
+          <w:color w:val="CE9178"/>
+          <w:sz w:val="15"/>
+          <w:szCs w:val="15"/>
+          <w:lang w:val="en-IE" w:eastAsia="en-IE"/>
+        </w:rPr>
+        <w:t>"</w:t>
+      </w:r>
+      <w:proofErr w:type="spellStart"/>
+      <w:r>
+        <w:rPr>
+          <w:rFonts w:ascii="Consolas" w:eastAsia="Times New Roman" w:hAnsi="Consolas" w:cs="Times New Roman"/>
+          <w:color w:val="CE9178"/>
+          <w:sz w:val="15"/>
+          <w:szCs w:val="15"/>
+          <w:lang w:val="en-IE" w:eastAsia="en-IE"/>
+        </w:rPr>
+        <w:t>Microsoft.Extensions.Configuration.Json</w:t>
+      </w:r>
+      <w:proofErr w:type="spellEnd"/>
+      <w:r>
+        <w:rPr>
+          <w:rFonts w:ascii="Consolas" w:eastAsia="Times New Roman" w:hAnsi="Consolas" w:cs="Times New Roman"/>
+          <w:color w:val="CE9178"/>
+          <w:sz w:val="15"/>
+          <w:szCs w:val="15"/>
+          <w:lang w:val="en-IE" w:eastAsia="en-IE"/>
+        </w:rPr>
+        <w:t>"</w:t>
+      </w:r>
+      <w:r>
+        <w:rPr>
+          <w:rFonts w:ascii="Consolas" w:eastAsia="Times New Roman" w:hAnsi="Consolas" w:cs="Times New Roman"/>
+          <w:color w:val="D4D4D4"/>
+          <w:sz w:val="15"/>
+          <w:szCs w:val="15"/>
+          <w:lang w:val="en-IE" w:eastAsia="en-IE"/>
+        </w:rPr>
+        <w:t xml:space="preserve"> </w:t>
+      </w:r>
+      <w:r>
+        <w:rPr>
+          <w:rFonts w:ascii="Consolas" w:eastAsia="Times New Roman" w:hAnsi="Consolas" w:cs="Times New Roman"/>
+          <w:color w:val="9CDCFE"/>
+          <w:sz w:val="15"/>
+          <w:szCs w:val="15"/>
+          <w:lang w:val="en-IE" w:eastAsia="en-IE"/>
+        </w:rPr>
+        <w:t>Version</w:t>
+      </w:r>
+      <w:r>
+        <w:rPr>
+          <w:rFonts w:ascii="Consolas" w:eastAsia="Times New Roman" w:hAnsi="Consolas" w:cs="Times New Roman"/>
+          <w:color w:val="D4D4D4"/>
+          <w:sz w:val="15"/>
+          <w:szCs w:val="15"/>
+          <w:lang w:val="en-IE" w:eastAsia="en-IE"/>
+        </w:rPr>
+        <w:t>=</w:t>
+      </w:r>
+      <w:r>
+        <w:rPr>
+          <w:rFonts w:ascii="Consolas" w:eastAsia="Times New Roman" w:hAnsi="Consolas" w:cs="Times New Roman"/>
+          <w:color w:val="CE9178"/>
+          <w:sz w:val="15"/>
+          <w:szCs w:val="15"/>
+          <w:lang w:val="en-IE" w:eastAsia="en-IE"/>
+        </w:rPr>
+        <w:t>"2.2.0"</w:t>
+      </w:r>
+      <w:r>
+        <w:rPr>
+          <w:rFonts w:ascii="Consolas" w:eastAsia="Times New Roman" w:hAnsi="Consolas" w:cs="Times New Roman"/>
+          <w:color w:val="D4D4D4"/>
+          <w:sz w:val="15"/>
+          <w:szCs w:val="15"/>
+          <w:lang w:val="en-IE" w:eastAsia="en-IE"/>
+        </w:rPr>
+        <w:t xml:space="preserve"> </w:t>
+      </w:r>
+      <w:r>
+        <w:rPr>
+          <w:rFonts w:ascii="Consolas" w:eastAsia="Times New Roman" w:hAnsi="Consolas" w:cs="Times New Roman"/>
+          <w:color w:val="808080"/>
+          <w:sz w:val="15"/>
+          <w:szCs w:val="15"/>
+          <w:lang w:val="en-IE" w:eastAsia="en-IE"/>
+        </w:rPr>
+        <w:t>/&gt;</w:t>
+      </w:r>
+    </w:p>
+    <w:p>
+      <w:pPr>
+        <w:shd w:val="clear" w:color="auto" w:fill="1E1E1E"/>
+        <w:spacing w:after="0" w:line="204" w:lineRule="atLeast"/>
+        <w:rPr>
+          <w:rFonts w:ascii="Consolas" w:eastAsia="Times New Roman" w:hAnsi="Consolas" w:cs="Times New Roman"/>
+          <w:color w:val="D4D4D4"/>
+          <w:sz w:val="15"/>
+          <w:szCs w:val="15"/>
+          <w:lang w:val="en-IE" w:eastAsia="en-IE"/>
+        </w:rPr>
+      </w:pPr>
+      <w:r>
+        <w:rPr>
+          <w:rFonts w:ascii="Consolas" w:eastAsia="Times New Roman" w:hAnsi="Consolas" w:cs="Times New Roman"/>
+          <w:color w:val="D4D4D4"/>
+          <w:sz w:val="15"/>
+          <w:szCs w:val="15"/>
+          <w:lang w:val="en-IE" w:eastAsia="en-IE"/>
+        </w:rPr>
+        <w:t xml:space="preserve">    </w:t>
+      </w:r>
+      <w:r>
+        <w:rPr>
+          <w:rFonts w:ascii="Consolas" w:eastAsia="Times New Roman" w:hAnsi="Consolas" w:cs="Times New Roman"/>
+          <w:color w:val="808080"/>
+          <w:sz w:val="15"/>
+          <w:szCs w:val="15"/>
+          <w:lang w:val="en-IE" w:eastAsia="en-IE"/>
+        </w:rPr>
+        <w:t>&lt;</w:t>
+      </w:r>
+      <w:proofErr w:type="spellStart"/>
+      <w:r>
+        <w:rPr>
+          <w:rFonts w:ascii="Consolas" w:eastAsia="Times New Roman" w:hAnsi="Consolas" w:cs="Times New Roman"/>
+          <w:color w:val="569CD6"/>
+          <w:sz w:val="15"/>
+          <w:szCs w:val="15"/>
+          <w:lang w:val="en-IE" w:eastAsia="en-IE"/>
+        </w:rPr>
+        <w:t>PackageReference</w:t>
+      </w:r>
+      <w:proofErr w:type="spellEnd"/>
+      <w:r>
+        <w:rPr>
+          <w:rFonts w:ascii="Consolas" w:eastAsia="Times New Roman" w:hAnsi="Consolas" w:cs="Times New Roman"/>
+          <w:color w:val="D4D4D4"/>
+          <w:sz w:val="15"/>
+          <w:szCs w:val="15"/>
+          <w:lang w:val="en-IE" w:eastAsia="en-IE"/>
+        </w:rPr>
+        <w:t xml:space="preserve"> </w:t>
+      </w:r>
+      <w:r>
+        <w:rPr>
+          <w:rFonts w:ascii="Consolas" w:eastAsia="Times New Roman" w:hAnsi="Consolas" w:cs="Times New Roman"/>
+          <w:color w:val="9CDCFE"/>
+          <w:sz w:val="15"/>
+          <w:szCs w:val="15"/>
+          <w:lang w:val="en-IE" w:eastAsia="en-IE"/>
+        </w:rPr>
+        <w:t>Include</w:t>
+      </w:r>
+      <w:r>
+        <w:rPr>
+          <w:rFonts w:ascii="Consolas" w:eastAsia="Times New Roman" w:hAnsi="Consolas" w:cs="Times New Roman"/>
+          <w:color w:val="D4D4D4"/>
+          <w:sz w:val="15"/>
+          <w:szCs w:val="15"/>
+          <w:lang w:val="en-IE" w:eastAsia="en-IE"/>
+        </w:rPr>
+        <w:t>=</w:t>
+      </w:r>
+      <w:r>
+        <w:rPr>
+          <w:rFonts w:ascii="Consolas" w:eastAsia="Times New Roman" w:hAnsi="Consolas" w:cs="Times New Roman"/>
+          <w:color w:val="CE9178"/>
+          <w:sz w:val="15"/>
+          <w:szCs w:val="15"/>
+          <w:lang w:val="en-IE" w:eastAsia="en-IE"/>
+        </w:rPr>
+        <w:t>"</w:t>
+      </w:r>
+      <w:proofErr w:type="spellStart"/>
+      <w:r>
+        <w:rPr>
+          <w:rFonts w:ascii="Consolas" w:eastAsia="Times New Roman" w:hAnsi="Consolas" w:cs="Times New Roman"/>
+          <w:color w:val="CE9178"/>
+          <w:sz w:val="15"/>
+          <w:szCs w:val="15"/>
+          <w:lang w:val="en-IE" w:eastAsia="en-IE"/>
+        </w:rPr>
+        <w:t>Microsoft.VisualStudio.Web.CodeGeneration.Design</w:t>
+      </w:r>
+      <w:proofErr w:type="spellEnd"/>
+      <w:r>
+        <w:rPr>
+          <w:rFonts w:ascii="Consolas" w:eastAsia="Times New Roman" w:hAnsi="Consolas" w:cs="Times New Roman"/>
+          <w:color w:val="CE9178"/>
+          <w:sz w:val="15"/>
+          <w:szCs w:val="15"/>
+          <w:lang w:val="en-IE" w:eastAsia="en-IE"/>
+        </w:rPr>
+        <w:t>"</w:t>
+      </w:r>
+      <w:r>
+        <w:rPr>
+          <w:rFonts w:ascii="Consolas" w:eastAsia="Times New Roman" w:hAnsi="Consolas" w:cs="Times New Roman"/>
+          <w:color w:val="D4D4D4"/>
+          <w:sz w:val="15"/>
+          <w:szCs w:val="15"/>
+          <w:lang w:val="en-IE" w:eastAsia="en-IE"/>
+        </w:rPr>
+        <w:t xml:space="preserve"> </w:t>
+      </w:r>
+      <w:r>
+        <w:rPr>
+          <w:rFonts w:ascii="Consolas" w:eastAsia="Times New Roman" w:hAnsi="Consolas" w:cs="Times New Roman"/>
+          <w:color w:val="9CDCFE"/>
+          <w:sz w:val="15"/>
+          <w:szCs w:val="15"/>
+          <w:lang w:val="en-IE" w:eastAsia="en-IE"/>
+        </w:rPr>
+        <w:t>Version</w:t>
+      </w:r>
+      <w:r>
+        <w:rPr>
+          <w:rFonts w:ascii="Consolas" w:eastAsia="Times New Roman" w:hAnsi="Consolas" w:cs="Times New Roman"/>
+          <w:color w:val="D4D4D4"/>
+          <w:sz w:val="15"/>
+          <w:szCs w:val="15"/>
+          <w:lang w:val="en-IE" w:eastAsia="en-IE"/>
+        </w:rPr>
+        <w:t>=</w:t>
+      </w:r>
+      <w:r>
+        <w:rPr>
+          <w:rFonts w:ascii="Consolas" w:eastAsia="Times New Roman" w:hAnsi="Consolas" w:cs="Times New Roman"/>
+          <w:color w:val="CE9178"/>
+          <w:sz w:val="15"/>
+          <w:szCs w:val="15"/>
+          <w:lang w:val="en-IE" w:eastAsia="en-IE"/>
+        </w:rPr>
+        <w:t>"2.2.3"</w:t>
+      </w:r>
+      <w:r>
+        <w:rPr>
+          <w:rFonts w:ascii="Consolas" w:eastAsia="Times New Roman" w:hAnsi="Consolas" w:cs="Times New Roman"/>
+          <w:color w:val="D4D4D4"/>
+          <w:sz w:val="15"/>
+          <w:szCs w:val="15"/>
+          <w:lang w:val="en-IE" w:eastAsia="en-IE"/>
+        </w:rPr>
+        <w:t xml:space="preserve"> </w:t>
+      </w:r>
+      <w:r>
+        <w:rPr>
+          <w:rFonts w:ascii="Consolas" w:eastAsia="Times New Roman" w:hAnsi="Consolas" w:cs="Times New Roman"/>
+          <w:color w:val="808080"/>
+          <w:sz w:val="15"/>
+          <w:szCs w:val="15"/>
+          <w:lang w:val="en-IE" w:eastAsia="en-IE"/>
+        </w:rPr>
+        <w:t>/&gt;</w:t>
+      </w:r>
+    </w:p>
+    <w:p>
+      <w:pPr>
+        <w:shd w:val="clear" w:color="auto" w:fill="1E1E1E"/>
+        <w:spacing w:after="0" w:line="204" w:lineRule="atLeast"/>
+        <w:rPr>
+          <w:rFonts w:ascii="Consolas" w:eastAsia="Times New Roman" w:hAnsi="Consolas" w:cs="Times New Roman"/>
+          <w:color w:val="D4D4D4"/>
+          <w:sz w:val="15"/>
+          <w:szCs w:val="15"/>
+          <w:lang w:val="en-IE" w:eastAsia="en-IE"/>
+        </w:rPr>
+      </w:pPr>
+      <w:r>
+        <w:rPr>
+          <w:rFonts w:ascii="Consolas" w:eastAsia="Times New Roman" w:hAnsi="Consolas" w:cs="Times New Roman"/>
+          <w:color w:val="D4D4D4"/>
+          <w:sz w:val="15"/>
+          <w:szCs w:val="15"/>
+          <w:lang w:val="en-IE" w:eastAsia="en-IE"/>
+        </w:rPr>
+        <w:t xml:space="preserve">    </w:t>
+      </w:r>
+      <w:r>
+        <w:rPr>
+          <w:rFonts w:ascii="Consolas" w:eastAsia="Times New Roman" w:hAnsi="Consolas" w:cs="Times New Roman"/>
+          <w:color w:val="808080"/>
+          <w:sz w:val="15"/>
+          <w:szCs w:val="15"/>
+          <w:lang w:val="en-IE" w:eastAsia="en-IE"/>
+        </w:rPr>
+        <w:t>&lt;</w:t>
+      </w:r>
+      <w:proofErr w:type="spellStart"/>
+      <w:r>
+        <w:rPr>
+          <w:rFonts w:ascii="Consolas" w:eastAsia="Times New Roman" w:hAnsi="Consolas" w:cs="Times New Roman"/>
+          <w:color w:val="569CD6"/>
+          <w:sz w:val="15"/>
+          <w:szCs w:val="15"/>
+          <w:lang w:val="en-IE" w:eastAsia="en-IE"/>
+        </w:rPr>
+        <w:t>PackageReference</w:t>
+      </w:r>
+      <w:proofErr w:type="spellEnd"/>
+      <w:r>
+        <w:rPr>
+          <w:rFonts w:ascii="Consolas" w:eastAsia="Times New Roman" w:hAnsi="Consolas" w:cs="Times New Roman"/>
+          <w:color w:val="D4D4D4"/>
+          <w:sz w:val="15"/>
+          <w:szCs w:val="15"/>
+          <w:lang w:val="en-IE" w:eastAsia="en-IE"/>
+        </w:rPr>
+        <w:t xml:space="preserve"> </w:t>
+      </w:r>
+      <w:r>
+        <w:rPr>
+          <w:rFonts w:ascii="Consolas" w:eastAsia="Times New Roman" w:hAnsi="Consolas" w:cs="Times New Roman"/>
+          <w:color w:val="9CDCFE"/>
+          <w:sz w:val="15"/>
+          <w:szCs w:val="15"/>
+          <w:lang w:val="en-IE" w:eastAsia="en-IE"/>
+        </w:rPr>
+        <w:t>Include</w:t>
+      </w:r>
+      <w:r>
+        <w:rPr>
+          <w:rFonts w:ascii="Consolas" w:eastAsia="Times New Roman" w:hAnsi="Consolas" w:cs="Times New Roman"/>
+          <w:color w:val="D4D4D4"/>
+          <w:sz w:val="15"/>
+          <w:szCs w:val="15"/>
+          <w:lang w:val="en-IE" w:eastAsia="en-IE"/>
+        </w:rPr>
+        <w:t>=</w:t>
+      </w:r>
+      <w:r>
+        <w:rPr>
+          <w:rFonts w:ascii="Consolas" w:eastAsia="Times New Roman" w:hAnsi="Consolas" w:cs="Times New Roman"/>
+          <w:color w:val="CE9178"/>
+          <w:sz w:val="15"/>
+          <w:szCs w:val="15"/>
+          <w:lang w:val="en-IE" w:eastAsia="en-IE"/>
+        </w:rPr>
+        <w:t>"</w:t>
+      </w:r>
+      <w:proofErr w:type="spellStart"/>
+      <w:r>
+        <w:rPr>
+          <w:rFonts w:ascii="Consolas" w:eastAsia="Times New Roman" w:hAnsi="Consolas" w:cs="Times New Roman"/>
+          <w:color w:val="CE9178"/>
+          <w:sz w:val="15"/>
+          <w:szCs w:val="15"/>
+          <w:lang w:val="en-IE" w:eastAsia="en-IE"/>
+        </w:rPr>
+        <w:t>Moq</w:t>
+      </w:r>
+      <w:proofErr w:type="spellEnd"/>
+      <w:r>
+        <w:rPr>
+          <w:rFonts w:ascii="Consolas" w:eastAsia="Times New Roman" w:hAnsi="Consolas" w:cs="Times New Roman"/>
+          <w:color w:val="CE9178"/>
+          <w:sz w:val="15"/>
+          <w:szCs w:val="15"/>
+          <w:lang w:val="en-IE" w:eastAsia="en-IE"/>
+        </w:rPr>
+        <w:t>"</w:t>
+      </w:r>
+      <w:r>
+        <w:rPr>
+          <w:rFonts w:ascii="Consolas" w:eastAsia="Times New Roman" w:hAnsi="Consolas" w:cs="Times New Roman"/>
+          <w:color w:val="D4D4D4"/>
+          <w:sz w:val="15"/>
+          <w:szCs w:val="15"/>
+          <w:lang w:val="en-IE" w:eastAsia="en-IE"/>
+        </w:rPr>
+        <w:t xml:space="preserve"> </w:t>
+      </w:r>
+      <w:r>
+        <w:rPr>
+          <w:rFonts w:ascii="Consolas" w:eastAsia="Times New Roman" w:hAnsi="Consolas" w:cs="Times New Roman"/>
+          <w:color w:val="9CDCFE"/>
+          <w:sz w:val="15"/>
+          <w:szCs w:val="15"/>
+          <w:lang w:val="en-IE" w:eastAsia="en-IE"/>
+        </w:rPr>
+        <w:t>Version</w:t>
+      </w:r>
+      <w:r>
+        <w:rPr>
+          <w:rFonts w:ascii="Consolas" w:eastAsia="Times New Roman" w:hAnsi="Consolas" w:cs="Times New Roman"/>
+          <w:color w:val="D4D4D4"/>
+          <w:sz w:val="15"/>
+          <w:szCs w:val="15"/>
+          <w:lang w:val="en-IE" w:eastAsia="en-IE"/>
+        </w:rPr>
+        <w:t>=</w:t>
+      </w:r>
+      <w:r>
+        <w:rPr>
+          <w:rFonts w:ascii="Consolas" w:eastAsia="Times New Roman" w:hAnsi="Consolas" w:cs="Times New Roman"/>
+          <w:color w:val="CE9178"/>
+          <w:sz w:val="15"/>
+          <w:szCs w:val="15"/>
+          <w:lang w:val="en-IE" w:eastAsia="en-IE"/>
+        </w:rPr>
+        <w:t>"4.10.1"</w:t>
+      </w:r>
+      <w:r>
+        <w:rPr>
+          <w:rFonts w:ascii="Consolas" w:eastAsia="Times New Roman" w:hAnsi="Consolas" w:cs="Times New Roman"/>
+          <w:color w:val="D4D4D4"/>
+          <w:sz w:val="15"/>
+          <w:szCs w:val="15"/>
+          <w:lang w:val="en-IE" w:eastAsia="en-IE"/>
+        </w:rPr>
+        <w:t xml:space="preserve"> </w:t>
+      </w:r>
+      <w:r>
+        <w:rPr>
+          <w:rFonts w:ascii="Consolas" w:eastAsia="Times New Roman" w:hAnsi="Consolas" w:cs="Times New Roman"/>
+          <w:color w:val="808080"/>
+          <w:sz w:val="15"/>
+          <w:szCs w:val="15"/>
+          <w:lang w:val="en-IE" w:eastAsia="en-IE"/>
+        </w:rPr>
+        <w:t>/&gt;</w:t>
+      </w:r>
+    </w:p>
+    <w:p>
+      <w:pPr>
+        <w:shd w:val="clear" w:color="auto" w:fill="1E1E1E"/>
+        <w:spacing w:after="0" w:line="204" w:lineRule="atLeast"/>
+        <w:rPr>
+          <w:rFonts w:ascii="Consolas" w:eastAsia="Times New Roman" w:hAnsi="Consolas" w:cs="Times New Roman"/>
+          <w:color w:val="D4D4D4"/>
+          <w:sz w:val="15"/>
+          <w:szCs w:val="15"/>
+          <w:lang w:val="en-IE" w:eastAsia="en-IE"/>
+        </w:rPr>
+      </w:pPr>
+      <w:r>
+        <w:rPr>
+          <w:rFonts w:ascii="Consolas" w:eastAsia="Times New Roman" w:hAnsi="Consolas" w:cs="Times New Roman"/>
+          <w:color w:val="D4D4D4"/>
+          <w:sz w:val="15"/>
+          <w:szCs w:val="15"/>
+          <w:lang w:val="en-IE" w:eastAsia="en-IE"/>
+        </w:rPr>
+        <w:t xml:space="preserve">    </w:t>
+      </w:r>
+      <w:r>
+        <w:rPr>
+          <w:rFonts w:ascii="Consolas" w:eastAsia="Times New Roman" w:hAnsi="Consolas" w:cs="Times New Roman"/>
+          <w:color w:val="808080"/>
+          <w:sz w:val="15"/>
+          <w:szCs w:val="15"/>
+          <w:lang w:val="en-IE" w:eastAsia="en-IE"/>
+        </w:rPr>
+        <w:t>&lt;</w:t>
+      </w:r>
+      <w:proofErr w:type="spellStart"/>
+      <w:r>
+        <w:rPr>
+          <w:rFonts w:ascii="Consolas" w:eastAsia="Times New Roman" w:hAnsi="Consolas" w:cs="Times New Roman"/>
+          <w:color w:val="569CD6"/>
+          <w:sz w:val="15"/>
+          <w:szCs w:val="15"/>
+          <w:lang w:val="en-IE" w:eastAsia="en-IE"/>
+        </w:rPr>
+        <w:t>PackageReference</w:t>
+      </w:r>
+      <w:proofErr w:type="spellEnd"/>
+      <w:r>
+        <w:rPr>
+          <w:rFonts w:ascii="Consolas" w:eastAsia="Times New Roman" w:hAnsi="Consolas" w:cs="Times New Roman"/>
+          <w:color w:val="D4D4D4"/>
+          <w:sz w:val="15"/>
+          <w:szCs w:val="15"/>
+          <w:lang w:val="en-IE" w:eastAsia="en-IE"/>
+        </w:rPr>
+        <w:t xml:space="preserve"> </w:t>
+      </w:r>
+      <w:r>
+        <w:rPr>
+          <w:rFonts w:ascii="Consolas" w:eastAsia="Times New Roman" w:hAnsi="Consolas" w:cs="Times New Roman"/>
+          <w:color w:val="9CDCFE"/>
+          <w:sz w:val="15"/>
+          <w:szCs w:val="15"/>
+          <w:lang w:val="en-IE" w:eastAsia="en-IE"/>
+        </w:rPr>
+        <w:t>Include</w:t>
+      </w:r>
+      <w:r>
+        <w:rPr>
+          <w:rFonts w:ascii="Consolas" w:eastAsia="Times New Roman" w:hAnsi="Consolas" w:cs="Times New Roman"/>
+          <w:color w:val="D4D4D4"/>
+          <w:sz w:val="15"/>
+          <w:szCs w:val="15"/>
+          <w:lang w:val="en-IE" w:eastAsia="en-IE"/>
+        </w:rPr>
+        <w:t>=</w:t>
+      </w:r>
+      <w:r>
+        <w:rPr>
+          <w:rFonts w:ascii="Consolas" w:eastAsia="Times New Roman" w:hAnsi="Consolas" w:cs="Times New Roman"/>
+          <w:color w:val="CE9178"/>
+          <w:sz w:val="15"/>
+          <w:szCs w:val="15"/>
+          <w:lang w:val="en-IE" w:eastAsia="en-IE"/>
+        </w:rPr>
+        <w:t>"</w:t>
+      </w:r>
+      <w:proofErr w:type="spellStart"/>
+      <w:r>
+        <w:rPr>
+          <w:rFonts w:ascii="Consolas" w:eastAsia="Times New Roman" w:hAnsi="Consolas" w:cs="Times New Roman"/>
+          <w:color w:val="CE9178"/>
+          <w:sz w:val="15"/>
+          <w:szCs w:val="15"/>
+          <w:lang w:val="en-IE" w:eastAsia="en-IE"/>
+        </w:rPr>
+        <w:t>MySql.Data</w:t>
+      </w:r>
+      <w:proofErr w:type="spellEnd"/>
+      <w:r>
+        <w:rPr>
+          <w:rFonts w:ascii="Consolas" w:eastAsia="Times New Roman" w:hAnsi="Consolas" w:cs="Times New Roman"/>
+          <w:color w:val="CE9178"/>
+          <w:sz w:val="15"/>
+          <w:szCs w:val="15"/>
+          <w:lang w:val="en-IE" w:eastAsia="en-IE"/>
+        </w:rPr>
+        <w:t>"</w:t>
+      </w:r>
+      <w:r>
+        <w:rPr>
+          <w:rFonts w:ascii="Consolas" w:eastAsia="Times New Roman" w:hAnsi="Consolas" w:cs="Times New Roman"/>
+          <w:color w:val="D4D4D4"/>
+          <w:sz w:val="15"/>
+          <w:szCs w:val="15"/>
+          <w:lang w:val="en-IE" w:eastAsia="en-IE"/>
+        </w:rPr>
+        <w:t xml:space="preserve"> </w:t>
+      </w:r>
+      <w:r>
+        <w:rPr>
+          <w:rFonts w:ascii="Consolas" w:eastAsia="Times New Roman" w:hAnsi="Consolas" w:cs="Times New Roman"/>
+          <w:color w:val="9CDCFE"/>
+          <w:sz w:val="15"/>
+          <w:szCs w:val="15"/>
+          <w:lang w:val="en-IE" w:eastAsia="en-IE"/>
+        </w:rPr>
+        <w:t>Version</w:t>
+      </w:r>
+      <w:r>
+        <w:rPr>
+          <w:rFonts w:ascii="Consolas" w:eastAsia="Times New Roman" w:hAnsi="Consolas" w:cs="Times New Roman"/>
+          <w:color w:val="D4D4D4"/>
+          <w:sz w:val="15"/>
+          <w:szCs w:val="15"/>
+          <w:lang w:val="en-IE" w:eastAsia="en-IE"/>
+        </w:rPr>
+        <w:t>=</w:t>
+      </w:r>
+      <w:r>
+        <w:rPr>
+          <w:rFonts w:ascii="Consolas" w:eastAsia="Times New Roman" w:hAnsi="Consolas" w:cs="Times New Roman"/>
+          <w:color w:val="CE9178"/>
+          <w:sz w:val="15"/>
+          <w:szCs w:val="15"/>
+          <w:lang w:val="en-IE" w:eastAsia="en-IE"/>
+        </w:rPr>
+        <w:t>"8.0.15"</w:t>
+      </w:r>
+      <w:r>
+        <w:rPr>
+          <w:rFonts w:ascii="Consolas" w:eastAsia="Times New Roman" w:hAnsi="Consolas" w:cs="Times New Roman"/>
+          <w:color w:val="D4D4D4"/>
+          <w:sz w:val="15"/>
+          <w:szCs w:val="15"/>
+          <w:lang w:val="en-IE" w:eastAsia="en-IE"/>
+        </w:rPr>
+        <w:t xml:space="preserve"> </w:t>
+      </w:r>
+      <w:r>
+        <w:rPr>
+          <w:rFonts w:ascii="Consolas" w:eastAsia="Times New Roman" w:hAnsi="Consolas" w:cs="Times New Roman"/>
+          <w:color w:val="808080"/>
+          <w:sz w:val="15"/>
+          <w:szCs w:val="15"/>
+          <w:lang w:val="en-IE" w:eastAsia="en-IE"/>
+        </w:rPr>
+        <w:t>/&gt;</w:t>
+      </w:r>
+    </w:p>
+    <w:p>
+      <w:pPr>
+        <w:rPr>
+          <w:lang w:val="en-IE"/>
+        </w:rPr>
+      </w:pPr>
+    </w:p>
+    <w:p>
+      <w:pPr>
+        <w:rPr>
+          <w:lang w:val="en-IE"/>
+        </w:rPr>
+      </w:pPr>
+    </w:p>
+    <w:p>
+      <w:pPr>
+        <w:rPr>
+          <w:lang w:val="en-IE"/>
+        </w:rPr>
+      </w:pPr>
+      <w:r>
+        <w:rPr>
+          <w:lang w:val="en-IE"/>
+        </w:rPr>
+        <w:br w:type="page"/>
+      </w:r>
+    </w:p>
+    <w:p>
+      <w:pPr>
+        <w:rPr>
+          <w:lang w:val="en-IE"/>
+        </w:rPr>
+      </w:pPr>
+      <w:r>
+        <w:rPr>
+          <w:lang w:val="en-IE"/>
+        </w:rPr>
+        <w:lastRenderedPageBreak/>
+        <w:t xml:space="preserve">Add </w:t>
+      </w:r>
+      <w:proofErr w:type="gramStart"/>
+      <w:r>
+        <w:rPr>
+          <w:lang w:val="en-IE"/>
+        </w:rPr>
+        <w:t>a</w:t>
+      </w:r>
+      <w:proofErr w:type="gramEnd"/>
+      <w:r>
+        <w:rPr>
+          <w:lang w:val="en-IE"/>
+        </w:rPr>
+        <w:t xml:space="preserve"> </w:t>
+      </w:r>
+      <w:proofErr w:type="spellStart"/>
+      <w:r>
+        <w:rPr>
+          <w:lang w:val="en-IE"/>
+        </w:rPr>
+        <w:t>appconfig.json</w:t>
+      </w:r>
+      <w:proofErr w:type="spellEnd"/>
+      <w:r>
+        <w:rPr>
+          <w:lang w:val="en-IE"/>
+        </w:rPr>
+        <w:t xml:space="preserve"> </w:t>
+      </w:r>
+      <w:r>
+        <w:rPr>
+          <w:lang w:val="en-IE"/>
+        </w:rPr>
+        <w:t xml:space="preserve">file. This is to reference the connection string for </w:t>
+      </w:r>
+      <w:proofErr w:type="spellStart"/>
+      <w:r>
+        <w:rPr>
+          <w:lang w:val="en-IE"/>
+        </w:rPr>
+        <w:t>MySQL</w:t>
+      </w:r>
+      <w:proofErr w:type="spellEnd"/>
+      <w:r>
+        <w:rPr>
+          <w:lang w:val="en-IE"/>
+        </w:rPr>
+        <w:t xml:space="preserve">. </w:t>
+      </w:r>
+    </w:p>
+    <w:p>
+      <w:pPr>
         <w:rPr>
           <w:lang w:val="en-IE"/>
         </w:rPr>
@@ -935,9 +2517,9 @@
         </w:rPr>
         <w:drawing>
           <wp:inline distT="0" distB="0" distL="0" distR="0">
-            <wp:extent cx="5731510" cy="3415559"/>
+            <wp:extent cx="5731510" cy="730246"/>
             <wp:effectExtent l="19050" t="0" r="2540" b="0"/>
-            <wp:docPr id="80" name="Picture 80"/>
+            <wp:docPr id="1" name="Picture 1"/>
             <wp:cNvGraphicFramePr>
               <a:graphicFrameLocks xmlns:a="http://schemas.openxmlformats.org/drawingml/2006/main" noChangeAspect="1"/>
             </wp:cNvGraphicFramePr>
@@ -945,7 +2527,7 @@
               <a:graphicData uri="http://schemas.openxmlformats.org/drawingml/2006/picture">
                 <pic:pic xmlns:pic="http://schemas.openxmlformats.org/drawingml/2006/picture">
                   <pic:nvPicPr>
-                    <pic:cNvPr id="0" name="Picture 80"/>
+                    <pic:cNvPr id="0" name="Picture 1"/>
                     <pic:cNvPicPr>
                       <a:picLocks noChangeAspect="1" noChangeArrowheads="1"/>
                     </pic:cNvPicPr>
@@ -960,7 +2542,7 @@
                   <pic:spPr bwMode="auto">
                     <a:xfrm>
                       <a:off x="0" y="0"/>
-                      <a:ext cx="5731510" cy="3415559"/>
+                      <a:ext cx="5731510" cy="730246"/>
                     </a:xfrm>
                     <a:prstGeom prst="rect">
                       <a:avLst/>
@@ -990,56 +2572,328 @@
         <w:rPr>
           <w:lang w:val="en-IE"/>
         </w:rPr>
-        <w:br w:type="page"/>
-      </w:r>
-    </w:p>
-    <w:p>
-      <w:pPr>
-        <w:rPr>
-          <w:lang w:val="en-IE"/>
-        </w:rPr>
-      </w:pPr>
-      <w:r>
-        <w:rPr>
-          <w:lang w:val="en-IE"/>
-        </w:rPr>
-        <w:lastRenderedPageBreak/>
-        <w:t xml:space="preserve">Add </w:t>
-      </w:r>
+        <w:t xml:space="preserve">Open UnitTest1.cs, and added connection string code to setup a connection string for all tests. </w:t>
+      </w:r>
+    </w:p>
+    <w:p>
+      <w:pPr>
+        <w:rPr>
+          <w:lang w:val="en-IE"/>
+        </w:rPr>
+      </w:pPr>
+      <w:r>
+        <w:rPr>
+          <w:lang w:val="en-IE"/>
+        </w:rPr>
+        <w:t xml:space="preserve">First, read the </w:t>
+      </w:r>
+      <w:proofErr w:type="spellStart"/>
+      <w:r>
+        <w:rPr>
+          <w:lang w:val="en-IE"/>
+        </w:rPr>
+        <w:t>appconfig.json</w:t>
+      </w:r>
+      <w:proofErr w:type="spellEnd"/>
+      <w:r>
+        <w:rPr>
+          <w:lang w:val="en-IE"/>
+        </w:rPr>
+        <w:t xml:space="preserve"> file into a variable called </w:t>
+      </w:r>
+      <w:proofErr w:type="spellStart"/>
+      <w:r>
+        <w:rPr>
+          <w:lang w:val="en-IE"/>
+        </w:rPr>
+        <w:t>config</w:t>
+      </w:r>
+      <w:proofErr w:type="spellEnd"/>
+      <w:r>
+        <w:rPr>
+          <w:lang w:val="en-IE"/>
+        </w:rPr>
+        <w:t>.</w:t>
+      </w:r>
+    </w:p>
+    <w:p>
+      <w:pPr>
+        <w:shd w:val="clear" w:color="auto" w:fill="1E1E1E"/>
+        <w:spacing w:after="0" w:line="204" w:lineRule="atLeast"/>
+        <w:rPr>
+          <w:rFonts w:ascii="Consolas" w:eastAsia="Times New Roman" w:hAnsi="Consolas" w:cs="Times New Roman"/>
+          <w:color w:val="D4D4D4"/>
+          <w:sz w:val="15"/>
+          <w:szCs w:val="15"/>
+          <w:lang w:val="en-IE" w:eastAsia="en-IE"/>
+        </w:rPr>
+      </w:pPr>
+      <w:proofErr w:type="spellStart"/>
       <w:proofErr w:type="gramStart"/>
       <w:r>
         <w:rPr>
-          <w:lang w:val="en-IE"/>
-        </w:rPr>
-        <w:t>a</w:t>
-      </w:r>
+          <w:rFonts w:ascii="Consolas" w:eastAsia="Times New Roman" w:hAnsi="Consolas" w:cs="Times New Roman"/>
+          <w:color w:val="569CD6"/>
+          <w:sz w:val="15"/>
+          <w:szCs w:val="15"/>
+          <w:lang w:val="en-IE" w:eastAsia="en-IE"/>
+        </w:rPr>
+        <w:t>var</w:t>
+      </w:r>
+      <w:proofErr w:type="spellEnd"/>
       <w:proofErr w:type="gramEnd"/>
       <w:r>
         <w:rPr>
-          <w:lang w:val="en-IE"/>
+          <w:rFonts w:ascii="Consolas" w:eastAsia="Times New Roman" w:hAnsi="Consolas" w:cs="Times New Roman"/>
+          <w:color w:val="D4D4D4"/>
+          <w:sz w:val="15"/>
+          <w:szCs w:val="15"/>
+          <w:lang w:val="en-IE" w:eastAsia="en-IE"/>
         </w:rPr>
         <w:t xml:space="preserve"> </w:t>
       </w:r>
       <w:proofErr w:type="spellStart"/>
       <w:r>
         <w:rPr>
-          <w:lang w:val="en-IE"/>
-        </w:rPr>
-        <w:t>App.Config</w:t>
-      </w:r>
-      <w:proofErr w:type="spellEnd"/>
-      <w:r>
-        <w:rPr>
-          <w:lang w:val="en-IE"/>
-        </w:rPr>
-        <w:t xml:space="preserve"> file. This is to reference the connection string for </w:t>
-      </w:r>
-      <w:proofErr w:type="spellStart"/>
-      <w:r>
-        <w:rPr>
-          <w:lang w:val="en-IE"/>
-        </w:rPr>
-        <w:t>MySQL</w:t>
+          <w:rFonts w:ascii="Consolas" w:eastAsia="Times New Roman" w:hAnsi="Consolas" w:cs="Times New Roman"/>
+          <w:color w:val="9CDCFE"/>
+          <w:sz w:val="15"/>
+          <w:szCs w:val="15"/>
+          <w:lang w:val="en-IE" w:eastAsia="en-IE"/>
+        </w:rPr>
+        <w:t>config</w:t>
+      </w:r>
+      <w:proofErr w:type="spellEnd"/>
+      <w:r>
+        <w:rPr>
+          <w:rFonts w:ascii="Consolas" w:eastAsia="Times New Roman" w:hAnsi="Consolas" w:cs="Times New Roman"/>
+          <w:color w:val="D4D4D4"/>
+          <w:sz w:val="15"/>
+          <w:szCs w:val="15"/>
+          <w:lang w:val="en-IE" w:eastAsia="en-IE"/>
+        </w:rPr>
+        <w:t xml:space="preserve"> = </w:t>
+      </w:r>
+      <w:r>
+        <w:rPr>
+          <w:rFonts w:ascii="Consolas" w:eastAsia="Times New Roman" w:hAnsi="Consolas" w:cs="Times New Roman"/>
+          <w:color w:val="569CD6"/>
+          <w:sz w:val="15"/>
+          <w:szCs w:val="15"/>
+          <w:lang w:val="en-IE" w:eastAsia="en-IE"/>
+        </w:rPr>
+        <w:t>new</w:t>
+      </w:r>
+      <w:r>
+        <w:rPr>
+          <w:rFonts w:ascii="Consolas" w:eastAsia="Times New Roman" w:hAnsi="Consolas" w:cs="Times New Roman"/>
+          <w:color w:val="D4D4D4"/>
+          <w:sz w:val="15"/>
+          <w:szCs w:val="15"/>
+          <w:lang w:val="en-IE" w:eastAsia="en-IE"/>
+        </w:rPr>
+        <w:t xml:space="preserve"> </w:t>
+      </w:r>
+      <w:proofErr w:type="spellStart"/>
+      <w:r>
+        <w:rPr>
+          <w:rFonts w:ascii="Consolas" w:eastAsia="Times New Roman" w:hAnsi="Consolas" w:cs="Times New Roman"/>
+          <w:color w:val="4EC9B0"/>
+          <w:sz w:val="15"/>
+          <w:szCs w:val="15"/>
+          <w:lang w:val="en-IE" w:eastAsia="en-IE"/>
+        </w:rPr>
+        <w:t>ConfigurationBuilder</w:t>
+      </w:r>
+      <w:proofErr w:type="spellEnd"/>
+      <w:r>
+        <w:rPr>
+          <w:rFonts w:ascii="Consolas" w:eastAsia="Times New Roman" w:hAnsi="Consolas" w:cs="Times New Roman"/>
+          <w:color w:val="D4D4D4"/>
+          <w:sz w:val="15"/>
+          <w:szCs w:val="15"/>
+          <w:lang w:val="en-IE" w:eastAsia="en-IE"/>
+        </w:rPr>
+        <w:t>()</w:t>
+      </w:r>
+    </w:p>
+    <w:p>
+      <w:pPr>
+        <w:shd w:val="clear" w:color="auto" w:fill="1E1E1E"/>
+        <w:spacing w:after="0" w:line="204" w:lineRule="atLeast"/>
+        <w:rPr>
+          <w:rFonts w:ascii="Consolas" w:eastAsia="Times New Roman" w:hAnsi="Consolas" w:cs="Times New Roman"/>
+          <w:color w:val="D4D4D4"/>
+          <w:sz w:val="15"/>
+          <w:szCs w:val="15"/>
+          <w:lang w:val="en-IE" w:eastAsia="en-IE"/>
+        </w:rPr>
+      </w:pPr>
+      <w:r>
+        <w:rPr>
+          <w:rFonts w:ascii="Consolas" w:eastAsia="Times New Roman" w:hAnsi="Consolas" w:cs="Times New Roman"/>
+          <w:color w:val="D4D4D4"/>
+          <w:sz w:val="15"/>
+          <w:szCs w:val="15"/>
+          <w:lang w:val="en-IE" w:eastAsia="en-IE"/>
+        </w:rPr>
+        <w:t xml:space="preserve">                .</w:t>
+      </w:r>
+      <w:proofErr w:type="spellStart"/>
+      <w:proofErr w:type="gramStart"/>
+      <w:r>
+        <w:rPr>
+          <w:rFonts w:ascii="Consolas" w:eastAsia="Times New Roman" w:hAnsi="Consolas" w:cs="Times New Roman"/>
+          <w:color w:val="DCDCAA"/>
+          <w:sz w:val="15"/>
+          <w:szCs w:val="15"/>
+          <w:lang w:val="en-IE" w:eastAsia="en-IE"/>
+        </w:rPr>
+        <w:t>AddJsonFile</w:t>
+      </w:r>
+      <w:proofErr w:type="spellEnd"/>
+      <w:r>
+        <w:rPr>
+          <w:rFonts w:ascii="Consolas" w:eastAsia="Times New Roman" w:hAnsi="Consolas" w:cs="Times New Roman"/>
+          <w:color w:val="D4D4D4"/>
+          <w:sz w:val="15"/>
+          <w:szCs w:val="15"/>
+          <w:lang w:val="en-IE" w:eastAsia="en-IE"/>
+        </w:rPr>
+        <w:t>(</w:t>
+      </w:r>
+      <w:proofErr w:type="gramEnd"/>
+      <w:r>
+        <w:rPr>
+          <w:rFonts w:ascii="Consolas" w:eastAsia="Times New Roman" w:hAnsi="Consolas" w:cs="Times New Roman"/>
+          <w:color w:val="CE9178"/>
+          <w:sz w:val="15"/>
+          <w:szCs w:val="15"/>
+          <w:lang w:val="en-IE" w:eastAsia="en-IE"/>
+        </w:rPr>
+        <w:t>"</w:t>
+      </w:r>
+      <w:proofErr w:type="spellStart"/>
+      <w:r>
+        <w:rPr>
+          <w:rFonts w:ascii="Consolas" w:eastAsia="Times New Roman" w:hAnsi="Consolas" w:cs="Times New Roman"/>
+          <w:color w:val="CE9178"/>
+          <w:sz w:val="15"/>
+          <w:szCs w:val="15"/>
+          <w:lang w:val="en-IE" w:eastAsia="en-IE"/>
+        </w:rPr>
+        <w:t>appconfig.json</w:t>
+      </w:r>
+      <w:proofErr w:type="spellEnd"/>
+      <w:r>
+        <w:rPr>
+          <w:rFonts w:ascii="Consolas" w:eastAsia="Times New Roman" w:hAnsi="Consolas" w:cs="Times New Roman"/>
+          <w:color w:val="CE9178"/>
+          <w:sz w:val="15"/>
+          <w:szCs w:val="15"/>
+          <w:lang w:val="en-IE" w:eastAsia="en-IE"/>
+        </w:rPr>
+        <w:t>"</w:t>
+      </w:r>
+      <w:r>
+        <w:rPr>
+          <w:rFonts w:ascii="Consolas" w:eastAsia="Times New Roman" w:hAnsi="Consolas" w:cs="Times New Roman"/>
+          <w:color w:val="D4D4D4"/>
+          <w:sz w:val="15"/>
+          <w:szCs w:val="15"/>
+          <w:lang w:val="en-IE" w:eastAsia="en-IE"/>
+        </w:rPr>
+        <w:t>)</w:t>
+      </w:r>
+    </w:p>
+    <w:p>
+      <w:pPr>
+        <w:shd w:val="clear" w:color="auto" w:fill="1E1E1E"/>
+        <w:spacing w:after="0" w:line="204" w:lineRule="atLeast"/>
+        <w:rPr>
+          <w:rFonts w:ascii="Consolas" w:eastAsia="Times New Roman" w:hAnsi="Consolas" w:cs="Times New Roman"/>
+          <w:color w:val="D4D4D4"/>
+          <w:sz w:val="15"/>
+          <w:szCs w:val="15"/>
+          <w:lang w:val="en-IE" w:eastAsia="en-IE"/>
+        </w:rPr>
+      </w:pPr>
+      <w:r>
+        <w:rPr>
+          <w:rFonts w:ascii="Consolas" w:eastAsia="Times New Roman" w:hAnsi="Consolas" w:cs="Times New Roman"/>
+          <w:color w:val="D4D4D4"/>
+          <w:sz w:val="15"/>
+          <w:szCs w:val="15"/>
+          <w:lang w:val="en-IE" w:eastAsia="en-IE"/>
+        </w:rPr>
+        <w:t xml:space="preserve">                .</w:t>
+      </w:r>
+      <w:proofErr w:type="gramStart"/>
+      <w:r>
+        <w:rPr>
+          <w:rFonts w:ascii="Consolas" w:eastAsia="Times New Roman" w:hAnsi="Consolas" w:cs="Times New Roman"/>
+          <w:color w:val="DCDCAA"/>
+          <w:sz w:val="15"/>
+          <w:szCs w:val="15"/>
+          <w:lang w:val="en-IE" w:eastAsia="en-IE"/>
+        </w:rPr>
+        <w:t>Build</w:t>
+      </w:r>
+      <w:r>
+        <w:rPr>
+          <w:rFonts w:ascii="Consolas" w:eastAsia="Times New Roman" w:hAnsi="Consolas" w:cs="Times New Roman"/>
+          <w:color w:val="D4D4D4"/>
+          <w:sz w:val="15"/>
+          <w:szCs w:val="15"/>
+          <w:lang w:val="en-IE" w:eastAsia="en-IE"/>
+        </w:rPr>
+        <w:t>(</w:t>
+      </w:r>
+      <w:proofErr w:type="gramEnd"/>
+      <w:r>
+        <w:rPr>
+          <w:rFonts w:ascii="Consolas" w:eastAsia="Times New Roman" w:hAnsi="Consolas" w:cs="Times New Roman"/>
+          <w:color w:val="D4D4D4"/>
+          <w:sz w:val="15"/>
+          <w:szCs w:val="15"/>
+          <w:lang w:val="en-IE" w:eastAsia="en-IE"/>
+        </w:rPr>
+        <w:t>);</w:t>
+      </w:r>
+    </w:p>
+    <w:p>
+      <w:pPr>
+        <w:rPr>
+          <w:lang w:val="en-IE"/>
+        </w:rPr>
+      </w:pPr>
+      <w:r>
+        <w:rPr>
+          <w:lang w:val="en-IE"/>
+        </w:rPr>
+        <w:br/>
+        <w:t xml:space="preserve">Then, read the </w:t>
+      </w:r>
+      <w:proofErr w:type="spellStart"/>
+      <w:r>
+        <w:rPr>
+          <w:lang w:val="en-IE"/>
+        </w:rPr>
+        <w:t>connectionstring</w:t>
+      </w:r>
+      <w:proofErr w:type="spellEnd"/>
+      <w:r>
+        <w:rPr>
+          <w:lang w:val="en-IE"/>
+        </w:rPr>
+        <w:t xml:space="preserve"> into a local variable, called </w:t>
+      </w:r>
+      <w:proofErr w:type="spellStart"/>
+      <w:r>
+        <w:rPr>
+          <w:lang w:val="en-IE"/>
+        </w:rPr>
+        <w:t>connection_string</w:t>
       </w:r>
       <w:proofErr w:type="spellEnd"/>
       <w:r>
@@ -1048,13 +2902,6 @@
         </w:rPr>
         <w:t xml:space="preserve">. </w:t>
       </w:r>
-    </w:p>
-    <w:p>
-      <w:pPr>
-        <w:rPr>
-          <w:lang w:val="en-IE"/>
-        </w:rPr>
-      </w:pPr>
       <w:r>
         <w:rPr>
           <w:noProof/>
@@ -1062,9 +2909,9 @@
         </w:rPr>
         <w:drawing>
           <wp:inline distT="0" distB="0" distL="0" distR="0">
-            <wp:extent cx="5731510" cy="1978033"/>
+            <wp:extent cx="5731510" cy="3419095"/>
             <wp:effectExtent l="19050" t="0" r="2540" b="0"/>
-            <wp:docPr id="83" name="Picture 83"/>
+            <wp:docPr id="4" name="Picture 4"/>
             <wp:cNvGraphicFramePr>
               <a:graphicFrameLocks xmlns:a="http://schemas.openxmlformats.org/drawingml/2006/main" noChangeAspect="1"/>
             </wp:cNvGraphicFramePr>
@@ -1072,7 +2919,7 @@
               <a:graphicData uri="http://schemas.openxmlformats.org/drawingml/2006/picture">
                 <pic:pic xmlns:pic="http://schemas.openxmlformats.org/drawingml/2006/picture">
                   <pic:nvPicPr>
-                    <pic:cNvPr id="0" name="Picture 83"/>
+                    <pic:cNvPr id="0" name="Picture 4"/>
                     <pic:cNvPicPr>
                       <a:picLocks noChangeAspect="1" noChangeArrowheads="1"/>
                     </pic:cNvPicPr>
@@ -1087,7 +2934,7 @@
                   <pic:spPr bwMode="auto">
                     <a:xfrm>
                       <a:off x="0" y="0"/>
-                      <a:ext cx="5731510" cy="1978033"/>
+                      <a:ext cx="5731510" cy="3419095"/>
                     </a:xfrm>
                     <a:prstGeom prst="rect">
                       <a:avLst/>
@@ -1117,7 +2964,1487 @@
         <w:rPr>
           <w:lang w:val="en-IE"/>
         </w:rPr>
-        <w:t xml:space="preserve">Open UnitTest1.cs, and added connection string code to setup a connection string for all tests. </w:t>
+        <w:t xml:space="preserve">Make sure the </w:t>
+      </w:r>
+      <w:r>
+        <w:rPr>
+          <w:lang w:val="en-IE"/>
+        </w:rPr>
+        <w:t xml:space="preserve">following using </w:t>
+      </w:r>
+      <w:r>
+        <w:rPr>
+          <w:lang w:val="en-IE"/>
+        </w:rPr>
+        <w:t>statements are added</w:t>
+      </w:r>
+      <w:r>
+        <w:rPr>
+          <w:lang w:val="en-IE"/>
+        </w:rPr>
+        <w:t>:</w:t>
+      </w:r>
+    </w:p>
+    <w:p>
+      <w:pPr>
+        <w:shd w:val="clear" w:color="auto" w:fill="1E1E1E"/>
+        <w:spacing w:after="0" w:line="204" w:lineRule="atLeast"/>
+        <w:rPr>
+          <w:rFonts w:ascii="Consolas" w:eastAsia="Times New Roman" w:hAnsi="Consolas" w:cs="Times New Roman"/>
+          <w:color w:val="D4D4D4"/>
+          <w:sz w:val="15"/>
+          <w:szCs w:val="15"/>
+          <w:lang w:val="en-IE" w:eastAsia="en-IE"/>
+        </w:rPr>
+      </w:pPr>
+      <w:proofErr w:type="gramStart"/>
+      <w:r>
+        <w:rPr>
+          <w:rFonts w:ascii="Consolas" w:eastAsia="Times New Roman" w:hAnsi="Consolas" w:cs="Times New Roman"/>
+          <w:color w:val="569CD6"/>
+          <w:sz w:val="15"/>
+          <w:szCs w:val="15"/>
+          <w:lang w:val="en-IE" w:eastAsia="en-IE"/>
+        </w:rPr>
+        <w:t>using</w:t>
+      </w:r>
+      <w:proofErr w:type="gramEnd"/>
+      <w:r>
+        <w:rPr>
+          <w:rFonts w:ascii="Consolas" w:eastAsia="Times New Roman" w:hAnsi="Consolas" w:cs="Times New Roman"/>
+          <w:color w:val="D4D4D4"/>
+          <w:sz w:val="15"/>
+          <w:szCs w:val="15"/>
+          <w:lang w:val="en-IE" w:eastAsia="en-IE"/>
+        </w:rPr>
+        <w:t xml:space="preserve"> </w:t>
+      </w:r>
+      <w:proofErr w:type="spellStart"/>
+      <w:r>
+        <w:rPr>
+          <w:rFonts w:ascii="Consolas" w:eastAsia="Times New Roman" w:hAnsi="Consolas" w:cs="Times New Roman"/>
+          <w:color w:val="4EC9B0"/>
+          <w:sz w:val="15"/>
+          <w:szCs w:val="15"/>
+          <w:lang w:val="en-IE" w:eastAsia="en-IE"/>
+        </w:rPr>
+        <w:t>System</w:t>
+      </w:r>
+      <w:r>
+        <w:rPr>
+          <w:rFonts w:ascii="Consolas" w:eastAsia="Times New Roman" w:hAnsi="Consolas" w:cs="Times New Roman"/>
+          <w:color w:val="D4D4D4"/>
+          <w:sz w:val="15"/>
+          <w:szCs w:val="15"/>
+          <w:lang w:val="en-IE" w:eastAsia="en-IE"/>
+        </w:rPr>
+        <w:t>.</w:t>
+      </w:r>
+      <w:r>
+        <w:rPr>
+          <w:rFonts w:ascii="Consolas" w:eastAsia="Times New Roman" w:hAnsi="Consolas" w:cs="Times New Roman"/>
+          <w:color w:val="4EC9B0"/>
+          <w:sz w:val="15"/>
+          <w:szCs w:val="15"/>
+          <w:lang w:val="en-IE" w:eastAsia="en-IE"/>
+        </w:rPr>
+        <w:t>Collections</w:t>
+      </w:r>
+      <w:r>
+        <w:rPr>
+          <w:rFonts w:ascii="Consolas" w:eastAsia="Times New Roman" w:hAnsi="Consolas" w:cs="Times New Roman"/>
+          <w:color w:val="D4D4D4"/>
+          <w:sz w:val="15"/>
+          <w:szCs w:val="15"/>
+          <w:lang w:val="en-IE" w:eastAsia="en-IE"/>
+        </w:rPr>
+        <w:t>.</w:t>
+      </w:r>
+      <w:r>
+        <w:rPr>
+          <w:rFonts w:ascii="Consolas" w:eastAsia="Times New Roman" w:hAnsi="Consolas" w:cs="Times New Roman"/>
+          <w:color w:val="4EC9B0"/>
+          <w:sz w:val="15"/>
+          <w:szCs w:val="15"/>
+          <w:lang w:val="en-IE" w:eastAsia="en-IE"/>
+        </w:rPr>
+        <w:t>Generic</w:t>
+      </w:r>
+      <w:proofErr w:type="spellEnd"/>
+      <w:r>
+        <w:rPr>
+          <w:rFonts w:ascii="Consolas" w:eastAsia="Times New Roman" w:hAnsi="Consolas" w:cs="Times New Roman"/>
+          <w:color w:val="D4D4D4"/>
+          <w:sz w:val="15"/>
+          <w:szCs w:val="15"/>
+          <w:lang w:val="en-IE" w:eastAsia="en-IE"/>
+        </w:rPr>
+        <w:t>;</w:t>
+      </w:r>
+    </w:p>
+    <w:p>
+      <w:pPr>
+        <w:shd w:val="clear" w:color="auto" w:fill="1E1E1E"/>
+        <w:spacing w:after="0" w:line="204" w:lineRule="atLeast"/>
+        <w:rPr>
+          <w:rFonts w:ascii="Consolas" w:eastAsia="Times New Roman" w:hAnsi="Consolas" w:cs="Times New Roman"/>
+          <w:color w:val="D4D4D4"/>
+          <w:sz w:val="15"/>
+          <w:szCs w:val="15"/>
+          <w:lang w:val="en-IE" w:eastAsia="en-IE"/>
+        </w:rPr>
+      </w:pPr>
+      <w:proofErr w:type="gramStart"/>
+      <w:r>
+        <w:rPr>
+          <w:rFonts w:ascii="Consolas" w:eastAsia="Times New Roman" w:hAnsi="Consolas" w:cs="Times New Roman"/>
+          <w:color w:val="569CD6"/>
+          <w:sz w:val="15"/>
+          <w:szCs w:val="15"/>
+          <w:lang w:val="en-IE" w:eastAsia="en-IE"/>
+        </w:rPr>
+        <w:t>using</w:t>
+      </w:r>
+      <w:proofErr w:type="gramEnd"/>
+      <w:r>
+        <w:rPr>
+          <w:rFonts w:ascii="Consolas" w:eastAsia="Times New Roman" w:hAnsi="Consolas" w:cs="Times New Roman"/>
+          <w:color w:val="D4D4D4"/>
+          <w:sz w:val="15"/>
+          <w:szCs w:val="15"/>
+          <w:lang w:val="en-IE" w:eastAsia="en-IE"/>
+        </w:rPr>
+        <w:t xml:space="preserve"> </w:t>
+      </w:r>
+      <w:proofErr w:type="spellStart"/>
+      <w:r>
+        <w:rPr>
+          <w:rFonts w:ascii="Consolas" w:eastAsia="Times New Roman" w:hAnsi="Consolas" w:cs="Times New Roman"/>
+          <w:color w:val="4EC9B0"/>
+          <w:sz w:val="15"/>
+          <w:szCs w:val="15"/>
+          <w:lang w:val="en-IE" w:eastAsia="en-IE"/>
+        </w:rPr>
+        <w:t>crowsoftmvc</w:t>
+      </w:r>
+      <w:r>
+        <w:rPr>
+          <w:rFonts w:ascii="Consolas" w:eastAsia="Times New Roman" w:hAnsi="Consolas" w:cs="Times New Roman"/>
+          <w:color w:val="D4D4D4"/>
+          <w:sz w:val="15"/>
+          <w:szCs w:val="15"/>
+          <w:lang w:val="en-IE" w:eastAsia="en-IE"/>
+        </w:rPr>
+        <w:t>.</w:t>
+      </w:r>
+      <w:r>
+        <w:rPr>
+          <w:rFonts w:ascii="Consolas" w:eastAsia="Times New Roman" w:hAnsi="Consolas" w:cs="Times New Roman"/>
+          <w:color w:val="4EC9B0"/>
+          <w:sz w:val="15"/>
+          <w:szCs w:val="15"/>
+          <w:lang w:val="en-IE" w:eastAsia="en-IE"/>
+        </w:rPr>
+        <w:t>Data</w:t>
+      </w:r>
+      <w:proofErr w:type="spellEnd"/>
+      <w:r>
+        <w:rPr>
+          <w:rFonts w:ascii="Consolas" w:eastAsia="Times New Roman" w:hAnsi="Consolas" w:cs="Times New Roman"/>
+          <w:color w:val="D4D4D4"/>
+          <w:sz w:val="15"/>
+          <w:szCs w:val="15"/>
+          <w:lang w:val="en-IE" w:eastAsia="en-IE"/>
+        </w:rPr>
+        <w:t>;</w:t>
+      </w:r>
+    </w:p>
+    <w:p>
+      <w:pPr>
+        <w:shd w:val="clear" w:color="auto" w:fill="1E1E1E"/>
+        <w:spacing w:after="0" w:line="204" w:lineRule="atLeast"/>
+        <w:rPr>
+          <w:rFonts w:ascii="Consolas" w:eastAsia="Times New Roman" w:hAnsi="Consolas" w:cs="Times New Roman"/>
+          <w:color w:val="D4D4D4"/>
+          <w:sz w:val="15"/>
+          <w:szCs w:val="15"/>
+          <w:lang w:val="en-IE" w:eastAsia="en-IE"/>
+        </w:rPr>
+      </w:pPr>
+      <w:proofErr w:type="gramStart"/>
+      <w:r>
+        <w:rPr>
+          <w:rFonts w:ascii="Consolas" w:eastAsia="Times New Roman" w:hAnsi="Consolas" w:cs="Times New Roman"/>
+          <w:color w:val="569CD6"/>
+          <w:sz w:val="15"/>
+          <w:szCs w:val="15"/>
+          <w:lang w:val="en-IE" w:eastAsia="en-IE"/>
+        </w:rPr>
+        <w:t>using</w:t>
+      </w:r>
+      <w:proofErr w:type="gramEnd"/>
+      <w:r>
+        <w:rPr>
+          <w:rFonts w:ascii="Consolas" w:eastAsia="Times New Roman" w:hAnsi="Consolas" w:cs="Times New Roman"/>
+          <w:color w:val="D4D4D4"/>
+          <w:sz w:val="15"/>
+          <w:szCs w:val="15"/>
+          <w:lang w:val="en-IE" w:eastAsia="en-IE"/>
+        </w:rPr>
+        <w:t xml:space="preserve"> </w:t>
+      </w:r>
+      <w:proofErr w:type="spellStart"/>
+      <w:r>
+        <w:rPr>
+          <w:rFonts w:ascii="Consolas" w:eastAsia="Times New Roman" w:hAnsi="Consolas" w:cs="Times New Roman"/>
+          <w:color w:val="4EC9B0"/>
+          <w:sz w:val="15"/>
+          <w:szCs w:val="15"/>
+          <w:lang w:val="en-IE" w:eastAsia="en-IE"/>
+        </w:rPr>
+        <w:t>Microsoft</w:t>
+      </w:r>
+      <w:r>
+        <w:rPr>
+          <w:rFonts w:ascii="Consolas" w:eastAsia="Times New Roman" w:hAnsi="Consolas" w:cs="Times New Roman"/>
+          <w:color w:val="D4D4D4"/>
+          <w:sz w:val="15"/>
+          <w:szCs w:val="15"/>
+          <w:lang w:val="en-IE" w:eastAsia="en-IE"/>
+        </w:rPr>
+        <w:t>.</w:t>
+      </w:r>
+      <w:r>
+        <w:rPr>
+          <w:rFonts w:ascii="Consolas" w:eastAsia="Times New Roman" w:hAnsi="Consolas" w:cs="Times New Roman"/>
+          <w:color w:val="4EC9B0"/>
+          <w:sz w:val="15"/>
+          <w:szCs w:val="15"/>
+          <w:lang w:val="en-IE" w:eastAsia="en-IE"/>
+        </w:rPr>
+        <w:t>Extensions</w:t>
+      </w:r>
+      <w:r>
+        <w:rPr>
+          <w:rFonts w:ascii="Consolas" w:eastAsia="Times New Roman" w:hAnsi="Consolas" w:cs="Times New Roman"/>
+          <w:color w:val="D4D4D4"/>
+          <w:sz w:val="15"/>
+          <w:szCs w:val="15"/>
+          <w:lang w:val="en-IE" w:eastAsia="en-IE"/>
+        </w:rPr>
+        <w:t>.</w:t>
+      </w:r>
+      <w:r>
+        <w:rPr>
+          <w:rFonts w:ascii="Consolas" w:eastAsia="Times New Roman" w:hAnsi="Consolas" w:cs="Times New Roman"/>
+          <w:color w:val="4EC9B0"/>
+          <w:sz w:val="15"/>
+          <w:szCs w:val="15"/>
+          <w:lang w:val="en-IE" w:eastAsia="en-IE"/>
+        </w:rPr>
+        <w:t>Configuration</w:t>
+      </w:r>
+      <w:r>
+        <w:rPr>
+          <w:rFonts w:ascii="Consolas" w:eastAsia="Times New Roman" w:hAnsi="Consolas" w:cs="Times New Roman"/>
+          <w:color w:val="D4D4D4"/>
+          <w:sz w:val="15"/>
+          <w:szCs w:val="15"/>
+          <w:lang w:val="en-IE" w:eastAsia="en-IE"/>
+        </w:rPr>
+        <w:t>.</w:t>
+      </w:r>
+      <w:r>
+        <w:rPr>
+          <w:rFonts w:ascii="Consolas" w:eastAsia="Times New Roman" w:hAnsi="Consolas" w:cs="Times New Roman"/>
+          <w:color w:val="4EC9B0"/>
+          <w:sz w:val="15"/>
+          <w:szCs w:val="15"/>
+          <w:lang w:val="en-IE" w:eastAsia="en-IE"/>
+        </w:rPr>
+        <w:t>Json</w:t>
+      </w:r>
+      <w:proofErr w:type="spellEnd"/>
+      <w:r>
+        <w:rPr>
+          <w:rFonts w:ascii="Consolas" w:eastAsia="Times New Roman" w:hAnsi="Consolas" w:cs="Times New Roman"/>
+          <w:color w:val="D4D4D4"/>
+          <w:sz w:val="15"/>
+          <w:szCs w:val="15"/>
+          <w:lang w:val="en-IE" w:eastAsia="en-IE"/>
+        </w:rPr>
+        <w:t>;</w:t>
+      </w:r>
+    </w:p>
+    <w:p>
+      <w:pPr>
+        <w:shd w:val="clear" w:color="auto" w:fill="1E1E1E"/>
+        <w:spacing w:after="0" w:line="204" w:lineRule="atLeast"/>
+        <w:rPr>
+          <w:rFonts w:ascii="Consolas" w:eastAsia="Times New Roman" w:hAnsi="Consolas" w:cs="Times New Roman"/>
+          <w:color w:val="D4D4D4"/>
+          <w:sz w:val="15"/>
+          <w:szCs w:val="15"/>
+          <w:lang w:val="en-IE" w:eastAsia="en-IE"/>
+        </w:rPr>
+      </w:pPr>
+      <w:proofErr w:type="gramStart"/>
+      <w:r>
+        <w:rPr>
+          <w:rFonts w:ascii="Consolas" w:eastAsia="Times New Roman" w:hAnsi="Consolas" w:cs="Times New Roman"/>
+          <w:color w:val="569CD6"/>
+          <w:sz w:val="15"/>
+          <w:szCs w:val="15"/>
+          <w:lang w:val="en-IE" w:eastAsia="en-IE"/>
+        </w:rPr>
+        <w:t>using</w:t>
+      </w:r>
+      <w:proofErr w:type="gramEnd"/>
+      <w:r>
+        <w:rPr>
+          <w:rFonts w:ascii="Consolas" w:eastAsia="Times New Roman" w:hAnsi="Consolas" w:cs="Times New Roman"/>
+          <w:color w:val="D4D4D4"/>
+          <w:sz w:val="15"/>
+          <w:szCs w:val="15"/>
+          <w:lang w:val="en-IE" w:eastAsia="en-IE"/>
+        </w:rPr>
+        <w:t xml:space="preserve"> </w:t>
+      </w:r>
+      <w:proofErr w:type="spellStart"/>
+      <w:r>
+        <w:rPr>
+          <w:rFonts w:ascii="Consolas" w:eastAsia="Times New Roman" w:hAnsi="Consolas" w:cs="Times New Roman"/>
+          <w:color w:val="4EC9B0"/>
+          <w:sz w:val="15"/>
+          <w:szCs w:val="15"/>
+          <w:lang w:val="en-IE" w:eastAsia="en-IE"/>
+        </w:rPr>
+        <w:t>Microsoft</w:t>
+      </w:r>
+      <w:r>
+        <w:rPr>
+          <w:rFonts w:ascii="Consolas" w:eastAsia="Times New Roman" w:hAnsi="Consolas" w:cs="Times New Roman"/>
+          <w:color w:val="D4D4D4"/>
+          <w:sz w:val="15"/>
+          <w:szCs w:val="15"/>
+          <w:lang w:val="en-IE" w:eastAsia="en-IE"/>
+        </w:rPr>
+        <w:t>.</w:t>
+      </w:r>
+      <w:r>
+        <w:rPr>
+          <w:rFonts w:ascii="Consolas" w:eastAsia="Times New Roman" w:hAnsi="Consolas" w:cs="Times New Roman"/>
+          <w:color w:val="4EC9B0"/>
+          <w:sz w:val="15"/>
+          <w:szCs w:val="15"/>
+          <w:lang w:val="en-IE" w:eastAsia="en-IE"/>
+        </w:rPr>
+        <w:t>Extensions</w:t>
+      </w:r>
+      <w:r>
+        <w:rPr>
+          <w:rFonts w:ascii="Consolas" w:eastAsia="Times New Roman" w:hAnsi="Consolas" w:cs="Times New Roman"/>
+          <w:color w:val="D4D4D4"/>
+          <w:sz w:val="15"/>
+          <w:szCs w:val="15"/>
+          <w:lang w:val="en-IE" w:eastAsia="en-IE"/>
+        </w:rPr>
+        <w:t>.</w:t>
+      </w:r>
+      <w:r>
+        <w:rPr>
+          <w:rFonts w:ascii="Consolas" w:eastAsia="Times New Roman" w:hAnsi="Consolas" w:cs="Times New Roman"/>
+          <w:color w:val="4EC9B0"/>
+          <w:sz w:val="15"/>
+          <w:szCs w:val="15"/>
+          <w:lang w:val="en-IE" w:eastAsia="en-IE"/>
+        </w:rPr>
+        <w:t>Configuration</w:t>
+      </w:r>
+      <w:proofErr w:type="spellEnd"/>
+      <w:r>
+        <w:rPr>
+          <w:rFonts w:ascii="Consolas" w:eastAsia="Times New Roman" w:hAnsi="Consolas" w:cs="Times New Roman"/>
+          <w:color w:val="D4D4D4"/>
+          <w:sz w:val="15"/>
+          <w:szCs w:val="15"/>
+          <w:lang w:val="en-IE" w:eastAsia="en-IE"/>
+        </w:rPr>
+        <w:t>;</w:t>
+      </w:r>
+    </w:p>
+    <w:p>
+      <w:pPr>
+        <w:rPr>
+          <w:lang w:val="en-IE"/>
+        </w:rPr>
+      </w:pPr>
+    </w:p>
+    <w:p>
+      <w:pPr>
+        <w:rPr>
+          <w:lang w:val="en-IE"/>
+        </w:rPr>
+      </w:pPr>
+      <w:r>
+        <w:rPr>
+          <w:lang w:val="en-IE"/>
+        </w:rPr>
+        <w:br w:type="page"/>
+      </w:r>
+    </w:p>
+    <w:p>
+      <w:pPr>
+        <w:rPr>
+          <w:lang w:val="en-IE"/>
+        </w:rPr>
+      </w:pPr>
+      <w:r>
+        <w:rPr>
+          <w:lang w:val="en-IE"/>
+        </w:rPr>
+        <w:lastRenderedPageBreak/>
+        <w:t>Add a new method to test if Dummy records are returned. It should return 2 record, which are Greater than 0.</w:t>
+      </w:r>
+    </w:p>
+    <w:p>
+      <w:pPr>
+        <w:shd w:val="clear" w:color="auto" w:fill="1E1E1E"/>
+        <w:spacing w:after="0" w:line="204" w:lineRule="atLeast"/>
+        <w:rPr>
+          <w:rFonts w:ascii="Consolas" w:eastAsia="Times New Roman" w:hAnsi="Consolas" w:cs="Times New Roman"/>
+          <w:color w:val="D4D4D4"/>
+          <w:sz w:val="15"/>
+          <w:szCs w:val="15"/>
+          <w:lang w:val="en-IE" w:eastAsia="en-IE"/>
+        </w:rPr>
+      </w:pPr>
+      <w:r>
+        <w:rPr>
+          <w:rFonts w:ascii="Consolas" w:eastAsia="Times New Roman" w:hAnsi="Consolas" w:cs="Times New Roman"/>
+          <w:color w:val="6A9955"/>
+          <w:sz w:val="15"/>
+          <w:szCs w:val="15"/>
+          <w:lang w:val="en-IE" w:eastAsia="en-IE"/>
+        </w:rPr>
+        <w:t xml:space="preserve">// </w:t>
+      </w:r>
+      <w:proofErr w:type="gramStart"/>
+      <w:r>
+        <w:rPr>
+          <w:rFonts w:ascii="Consolas" w:eastAsia="Times New Roman" w:hAnsi="Consolas" w:cs="Times New Roman"/>
+          <w:color w:val="6A9955"/>
+          <w:sz w:val="15"/>
+          <w:szCs w:val="15"/>
+          <w:lang w:val="en-IE" w:eastAsia="en-IE"/>
+        </w:rPr>
+        <w:t>This</w:t>
+      </w:r>
+      <w:proofErr w:type="gramEnd"/>
+      <w:r>
+        <w:rPr>
+          <w:rFonts w:ascii="Consolas" w:eastAsia="Times New Roman" w:hAnsi="Consolas" w:cs="Times New Roman"/>
+          <w:color w:val="6A9955"/>
+          <w:sz w:val="15"/>
+          <w:szCs w:val="15"/>
+          <w:lang w:val="en-IE" w:eastAsia="en-IE"/>
+        </w:rPr>
+        <w:t xml:space="preserve"> is a example test, that test if Dummy records are available in the </w:t>
+      </w:r>
+      <w:proofErr w:type="spellStart"/>
+      <w:r>
+        <w:rPr>
+          <w:rFonts w:ascii="Consolas" w:eastAsia="Times New Roman" w:hAnsi="Consolas" w:cs="Times New Roman"/>
+          <w:color w:val="6A9955"/>
+          <w:sz w:val="15"/>
+          <w:szCs w:val="15"/>
+          <w:lang w:val="en-IE" w:eastAsia="en-IE"/>
+        </w:rPr>
+        <w:t>MySQL</w:t>
+      </w:r>
+      <w:proofErr w:type="spellEnd"/>
+      <w:r>
+        <w:rPr>
+          <w:rFonts w:ascii="Consolas" w:eastAsia="Times New Roman" w:hAnsi="Consolas" w:cs="Times New Roman"/>
+          <w:color w:val="6A9955"/>
+          <w:sz w:val="15"/>
+          <w:szCs w:val="15"/>
+          <w:lang w:val="en-IE" w:eastAsia="en-IE"/>
+        </w:rPr>
+        <w:t xml:space="preserve"> Database</w:t>
+      </w:r>
+    </w:p>
+    <w:p>
+      <w:pPr>
+        <w:shd w:val="clear" w:color="auto" w:fill="1E1E1E"/>
+        <w:spacing w:after="0" w:line="204" w:lineRule="atLeast"/>
+        <w:rPr>
+          <w:rFonts w:ascii="Consolas" w:eastAsia="Times New Roman" w:hAnsi="Consolas" w:cs="Times New Roman"/>
+          <w:color w:val="D4D4D4"/>
+          <w:sz w:val="15"/>
+          <w:szCs w:val="15"/>
+          <w:lang w:val="en-IE" w:eastAsia="en-IE"/>
+        </w:rPr>
+      </w:pPr>
+      <w:r>
+        <w:rPr>
+          <w:rFonts w:ascii="Consolas" w:eastAsia="Times New Roman" w:hAnsi="Consolas" w:cs="Times New Roman"/>
+          <w:color w:val="D4D4D4"/>
+          <w:sz w:val="15"/>
+          <w:szCs w:val="15"/>
+          <w:lang w:val="en-IE" w:eastAsia="en-IE"/>
+        </w:rPr>
+        <w:t xml:space="preserve">        [</w:t>
+      </w:r>
+      <w:r>
+        <w:rPr>
+          <w:rFonts w:ascii="Consolas" w:eastAsia="Times New Roman" w:hAnsi="Consolas" w:cs="Times New Roman"/>
+          <w:color w:val="4EC9B0"/>
+          <w:sz w:val="15"/>
+          <w:szCs w:val="15"/>
+          <w:lang w:val="en-IE" w:eastAsia="en-IE"/>
+        </w:rPr>
+        <w:t>Test</w:t>
+      </w:r>
+      <w:r>
+        <w:rPr>
+          <w:rFonts w:ascii="Consolas" w:eastAsia="Times New Roman" w:hAnsi="Consolas" w:cs="Times New Roman"/>
+          <w:color w:val="D4D4D4"/>
+          <w:sz w:val="15"/>
+          <w:szCs w:val="15"/>
+          <w:lang w:val="en-IE" w:eastAsia="en-IE"/>
+        </w:rPr>
+        <w:t>]</w:t>
+      </w:r>
+    </w:p>
+    <w:p>
+      <w:pPr>
+        <w:shd w:val="clear" w:color="auto" w:fill="1E1E1E"/>
+        <w:spacing w:after="0" w:line="204" w:lineRule="atLeast"/>
+        <w:rPr>
+          <w:rFonts w:ascii="Consolas" w:eastAsia="Times New Roman" w:hAnsi="Consolas" w:cs="Times New Roman"/>
+          <w:color w:val="D4D4D4"/>
+          <w:sz w:val="15"/>
+          <w:szCs w:val="15"/>
+          <w:lang w:val="en-IE" w:eastAsia="en-IE"/>
+        </w:rPr>
+      </w:pPr>
+      <w:r>
+        <w:rPr>
+          <w:rFonts w:ascii="Consolas" w:eastAsia="Times New Roman" w:hAnsi="Consolas" w:cs="Times New Roman"/>
+          <w:color w:val="D4D4D4"/>
+          <w:sz w:val="15"/>
+          <w:szCs w:val="15"/>
+          <w:lang w:val="en-IE" w:eastAsia="en-IE"/>
+        </w:rPr>
+        <w:t xml:space="preserve">        </w:t>
+      </w:r>
+      <w:proofErr w:type="gramStart"/>
+      <w:r>
+        <w:rPr>
+          <w:rFonts w:ascii="Consolas" w:eastAsia="Times New Roman" w:hAnsi="Consolas" w:cs="Times New Roman"/>
+          <w:color w:val="569CD6"/>
+          <w:sz w:val="15"/>
+          <w:szCs w:val="15"/>
+          <w:lang w:val="en-IE" w:eastAsia="en-IE"/>
+        </w:rPr>
+        <w:t>public</w:t>
+      </w:r>
+      <w:proofErr w:type="gramEnd"/>
+      <w:r>
+        <w:rPr>
+          <w:rFonts w:ascii="Consolas" w:eastAsia="Times New Roman" w:hAnsi="Consolas" w:cs="Times New Roman"/>
+          <w:color w:val="D4D4D4"/>
+          <w:sz w:val="15"/>
+          <w:szCs w:val="15"/>
+          <w:lang w:val="en-IE" w:eastAsia="en-IE"/>
+        </w:rPr>
+        <w:t xml:space="preserve"> </w:t>
+      </w:r>
+      <w:r>
+        <w:rPr>
+          <w:rFonts w:ascii="Consolas" w:eastAsia="Times New Roman" w:hAnsi="Consolas" w:cs="Times New Roman"/>
+          <w:color w:val="569CD6"/>
+          <w:sz w:val="15"/>
+          <w:szCs w:val="15"/>
+          <w:lang w:val="en-IE" w:eastAsia="en-IE"/>
+        </w:rPr>
+        <w:t>void</w:t>
+      </w:r>
+      <w:r>
+        <w:rPr>
+          <w:rFonts w:ascii="Consolas" w:eastAsia="Times New Roman" w:hAnsi="Consolas" w:cs="Times New Roman"/>
+          <w:color w:val="D4D4D4"/>
+          <w:sz w:val="15"/>
+          <w:szCs w:val="15"/>
+          <w:lang w:val="en-IE" w:eastAsia="en-IE"/>
+        </w:rPr>
+        <w:t xml:space="preserve"> </w:t>
+      </w:r>
+      <w:proofErr w:type="spellStart"/>
+      <w:r>
+        <w:rPr>
+          <w:rFonts w:ascii="Consolas" w:eastAsia="Times New Roman" w:hAnsi="Consolas" w:cs="Times New Roman"/>
+          <w:color w:val="DCDCAA"/>
+          <w:sz w:val="15"/>
+          <w:szCs w:val="15"/>
+          <w:lang w:val="en-IE" w:eastAsia="en-IE"/>
+        </w:rPr>
+        <w:t>Test_GetDummyList</w:t>
+      </w:r>
+      <w:proofErr w:type="spellEnd"/>
+      <w:r>
+        <w:rPr>
+          <w:rFonts w:ascii="Consolas" w:eastAsia="Times New Roman" w:hAnsi="Consolas" w:cs="Times New Roman"/>
+          <w:color w:val="D4D4D4"/>
+          <w:sz w:val="15"/>
+          <w:szCs w:val="15"/>
+          <w:lang w:val="en-IE" w:eastAsia="en-IE"/>
+        </w:rPr>
+        <w:t>()</w:t>
+      </w:r>
+    </w:p>
+    <w:p>
+      <w:pPr>
+        <w:shd w:val="clear" w:color="auto" w:fill="1E1E1E"/>
+        <w:spacing w:after="0" w:line="204" w:lineRule="atLeast"/>
+        <w:rPr>
+          <w:rFonts w:ascii="Consolas" w:eastAsia="Times New Roman" w:hAnsi="Consolas" w:cs="Times New Roman"/>
+          <w:color w:val="D4D4D4"/>
+          <w:sz w:val="15"/>
+          <w:szCs w:val="15"/>
+          <w:lang w:val="en-IE" w:eastAsia="en-IE"/>
+        </w:rPr>
+      </w:pPr>
+      <w:r>
+        <w:rPr>
+          <w:rFonts w:ascii="Consolas" w:eastAsia="Times New Roman" w:hAnsi="Consolas" w:cs="Times New Roman"/>
+          <w:color w:val="D4D4D4"/>
+          <w:sz w:val="15"/>
+          <w:szCs w:val="15"/>
+          <w:lang w:val="en-IE" w:eastAsia="en-IE"/>
+        </w:rPr>
+        <w:t xml:space="preserve">        {</w:t>
+      </w:r>
+    </w:p>
+    <w:p>
+      <w:pPr>
+        <w:shd w:val="clear" w:color="auto" w:fill="1E1E1E"/>
+        <w:spacing w:after="0" w:line="204" w:lineRule="atLeast"/>
+        <w:rPr>
+          <w:rFonts w:ascii="Consolas" w:eastAsia="Times New Roman" w:hAnsi="Consolas" w:cs="Times New Roman"/>
+          <w:color w:val="D4D4D4"/>
+          <w:sz w:val="15"/>
+          <w:szCs w:val="15"/>
+          <w:lang w:val="en-IE" w:eastAsia="en-IE"/>
+        </w:rPr>
+      </w:pPr>
+      <w:r>
+        <w:rPr>
+          <w:rFonts w:ascii="Consolas" w:eastAsia="Times New Roman" w:hAnsi="Consolas" w:cs="Times New Roman"/>
+          <w:color w:val="D4D4D4"/>
+          <w:sz w:val="15"/>
+          <w:szCs w:val="15"/>
+          <w:lang w:val="en-IE" w:eastAsia="en-IE"/>
+        </w:rPr>
+        <w:t xml:space="preserve">            </w:t>
+      </w:r>
+      <w:proofErr w:type="spellStart"/>
+      <w:r>
+        <w:rPr>
+          <w:rFonts w:ascii="Consolas" w:eastAsia="Times New Roman" w:hAnsi="Consolas" w:cs="Times New Roman"/>
+          <w:color w:val="4EC9B0"/>
+          <w:sz w:val="15"/>
+          <w:szCs w:val="15"/>
+          <w:lang w:val="en-IE" w:eastAsia="en-IE"/>
+        </w:rPr>
+        <w:t>DummyContext</w:t>
+      </w:r>
+      <w:proofErr w:type="spellEnd"/>
+      <w:r>
+        <w:rPr>
+          <w:rFonts w:ascii="Consolas" w:eastAsia="Times New Roman" w:hAnsi="Consolas" w:cs="Times New Roman"/>
+          <w:color w:val="D4D4D4"/>
+          <w:sz w:val="15"/>
+          <w:szCs w:val="15"/>
+          <w:lang w:val="en-IE" w:eastAsia="en-IE"/>
+        </w:rPr>
+        <w:t xml:space="preserve"> </w:t>
+      </w:r>
+      <w:r>
+        <w:rPr>
+          <w:rFonts w:ascii="Consolas" w:eastAsia="Times New Roman" w:hAnsi="Consolas" w:cs="Times New Roman"/>
+          <w:color w:val="9CDCFE"/>
+          <w:sz w:val="15"/>
+          <w:szCs w:val="15"/>
+          <w:lang w:val="en-IE" w:eastAsia="en-IE"/>
+        </w:rPr>
+        <w:t>context</w:t>
+      </w:r>
+      <w:r>
+        <w:rPr>
+          <w:rFonts w:ascii="Consolas" w:eastAsia="Times New Roman" w:hAnsi="Consolas" w:cs="Times New Roman"/>
+          <w:color w:val="D4D4D4"/>
+          <w:sz w:val="15"/>
+          <w:szCs w:val="15"/>
+          <w:lang w:val="en-IE" w:eastAsia="en-IE"/>
+        </w:rPr>
+        <w:t xml:space="preserve"> = </w:t>
+      </w:r>
+      <w:r>
+        <w:rPr>
+          <w:rFonts w:ascii="Consolas" w:eastAsia="Times New Roman" w:hAnsi="Consolas" w:cs="Times New Roman"/>
+          <w:color w:val="569CD6"/>
+          <w:sz w:val="15"/>
+          <w:szCs w:val="15"/>
+          <w:lang w:val="en-IE" w:eastAsia="en-IE"/>
+        </w:rPr>
+        <w:t>new</w:t>
+      </w:r>
+      <w:r>
+        <w:rPr>
+          <w:rFonts w:ascii="Consolas" w:eastAsia="Times New Roman" w:hAnsi="Consolas" w:cs="Times New Roman"/>
+          <w:color w:val="D4D4D4"/>
+          <w:sz w:val="15"/>
+          <w:szCs w:val="15"/>
+          <w:lang w:val="en-IE" w:eastAsia="en-IE"/>
+        </w:rPr>
+        <w:t xml:space="preserve"> </w:t>
+      </w:r>
+      <w:proofErr w:type="spellStart"/>
+      <w:proofErr w:type="gramStart"/>
+      <w:r>
+        <w:rPr>
+          <w:rFonts w:ascii="Consolas" w:eastAsia="Times New Roman" w:hAnsi="Consolas" w:cs="Times New Roman"/>
+          <w:color w:val="4EC9B0"/>
+          <w:sz w:val="15"/>
+          <w:szCs w:val="15"/>
+          <w:lang w:val="en-IE" w:eastAsia="en-IE"/>
+        </w:rPr>
+        <w:t>DummyContext</w:t>
+      </w:r>
+      <w:proofErr w:type="spellEnd"/>
+      <w:r>
+        <w:rPr>
+          <w:rFonts w:ascii="Consolas" w:eastAsia="Times New Roman" w:hAnsi="Consolas" w:cs="Times New Roman"/>
+          <w:color w:val="D4D4D4"/>
+          <w:sz w:val="15"/>
+          <w:szCs w:val="15"/>
+          <w:lang w:val="en-IE" w:eastAsia="en-IE"/>
+        </w:rPr>
+        <w:t>(</w:t>
+      </w:r>
+      <w:proofErr w:type="spellStart"/>
+      <w:proofErr w:type="gramEnd"/>
+      <w:r>
+        <w:rPr>
+          <w:rFonts w:ascii="Consolas" w:eastAsia="Times New Roman" w:hAnsi="Consolas" w:cs="Times New Roman"/>
+          <w:color w:val="9CDCFE"/>
+          <w:sz w:val="15"/>
+          <w:szCs w:val="15"/>
+          <w:lang w:val="en-IE" w:eastAsia="en-IE"/>
+        </w:rPr>
+        <w:t>connection_string</w:t>
+      </w:r>
+      <w:proofErr w:type="spellEnd"/>
+      <w:r>
+        <w:rPr>
+          <w:rFonts w:ascii="Consolas" w:eastAsia="Times New Roman" w:hAnsi="Consolas" w:cs="Times New Roman"/>
+          <w:color w:val="D4D4D4"/>
+          <w:sz w:val="15"/>
+          <w:szCs w:val="15"/>
+          <w:lang w:val="en-IE" w:eastAsia="en-IE"/>
+        </w:rPr>
+        <w:t>);</w:t>
+      </w:r>
+    </w:p>
+    <w:p>
+      <w:pPr>
+        <w:shd w:val="clear" w:color="auto" w:fill="1E1E1E"/>
+        <w:spacing w:after="0" w:line="204" w:lineRule="atLeast"/>
+        <w:rPr>
+          <w:rFonts w:ascii="Consolas" w:eastAsia="Times New Roman" w:hAnsi="Consolas" w:cs="Times New Roman"/>
+          <w:color w:val="D4D4D4"/>
+          <w:sz w:val="15"/>
+          <w:szCs w:val="15"/>
+          <w:lang w:val="en-IE" w:eastAsia="en-IE"/>
+        </w:rPr>
+      </w:pPr>
+      <w:r>
+        <w:rPr>
+          <w:rFonts w:ascii="Consolas" w:eastAsia="Times New Roman" w:hAnsi="Consolas" w:cs="Times New Roman"/>
+          <w:color w:val="D4D4D4"/>
+          <w:sz w:val="15"/>
+          <w:szCs w:val="15"/>
+          <w:lang w:val="en-IE" w:eastAsia="en-IE"/>
+        </w:rPr>
+        <w:t xml:space="preserve">            </w:t>
+      </w:r>
+      <w:r>
+        <w:rPr>
+          <w:rFonts w:ascii="Consolas" w:eastAsia="Times New Roman" w:hAnsi="Consolas" w:cs="Times New Roman"/>
+          <w:color w:val="4EC9B0"/>
+          <w:sz w:val="15"/>
+          <w:szCs w:val="15"/>
+          <w:lang w:val="en-IE" w:eastAsia="en-IE"/>
+        </w:rPr>
+        <w:t>List</w:t>
+      </w:r>
+      <w:r>
+        <w:rPr>
+          <w:rFonts w:ascii="Consolas" w:eastAsia="Times New Roman" w:hAnsi="Consolas" w:cs="Times New Roman"/>
+          <w:color w:val="D4D4D4"/>
+          <w:sz w:val="15"/>
+          <w:szCs w:val="15"/>
+          <w:lang w:val="en-IE" w:eastAsia="en-IE"/>
+        </w:rPr>
+        <w:t>&lt;</w:t>
+      </w:r>
+      <w:proofErr w:type="spellStart"/>
+      <w:r>
+        <w:rPr>
+          <w:rFonts w:ascii="Consolas" w:eastAsia="Times New Roman" w:hAnsi="Consolas" w:cs="Times New Roman"/>
+          <w:color w:val="4EC9B0"/>
+          <w:sz w:val="15"/>
+          <w:szCs w:val="15"/>
+          <w:lang w:val="en-IE" w:eastAsia="en-IE"/>
+        </w:rPr>
+        <w:t>crowsoftmvc</w:t>
+      </w:r>
+      <w:r>
+        <w:rPr>
+          <w:rFonts w:ascii="Consolas" w:eastAsia="Times New Roman" w:hAnsi="Consolas" w:cs="Times New Roman"/>
+          <w:color w:val="D4D4D4"/>
+          <w:sz w:val="15"/>
+          <w:szCs w:val="15"/>
+          <w:lang w:val="en-IE" w:eastAsia="en-IE"/>
+        </w:rPr>
+        <w:t>.</w:t>
+      </w:r>
+      <w:r>
+        <w:rPr>
+          <w:rFonts w:ascii="Consolas" w:eastAsia="Times New Roman" w:hAnsi="Consolas" w:cs="Times New Roman"/>
+          <w:color w:val="4EC9B0"/>
+          <w:sz w:val="15"/>
+          <w:szCs w:val="15"/>
+          <w:lang w:val="en-IE" w:eastAsia="en-IE"/>
+        </w:rPr>
+        <w:t>Models</w:t>
+      </w:r>
+      <w:r>
+        <w:rPr>
+          <w:rFonts w:ascii="Consolas" w:eastAsia="Times New Roman" w:hAnsi="Consolas" w:cs="Times New Roman"/>
+          <w:color w:val="D4D4D4"/>
+          <w:sz w:val="15"/>
+          <w:szCs w:val="15"/>
+          <w:lang w:val="en-IE" w:eastAsia="en-IE"/>
+        </w:rPr>
+        <w:t>.</w:t>
+      </w:r>
+      <w:r>
+        <w:rPr>
+          <w:rFonts w:ascii="Consolas" w:eastAsia="Times New Roman" w:hAnsi="Consolas" w:cs="Times New Roman"/>
+          <w:color w:val="4EC9B0"/>
+          <w:sz w:val="15"/>
+          <w:szCs w:val="15"/>
+          <w:lang w:val="en-IE" w:eastAsia="en-IE"/>
+        </w:rPr>
+        <w:t>Dummy</w:t>
+      </w:r>
+      <w:proofErr w:type="spellEnd"/>
+      <w:r>
+        <w:rPr>
+          <w:rFonts w:ascii="Consolas" w:eastAsia="Times New Roman" w:hAnsi="Consolas" w:cs="Times New Roman"/>
+          <w:color w:val="D4D4D4"/>
+          <w:sz w:val="15"/>
+          <w:szCs w:val="15"/>
+          <w:lang w:val="en-IE" w:eastAsia="en-IE"/>
+        </w:rPr>
+        <w:t xml:space="preserve">&gt; </w:t>
+      </w:r>
+      <w:proofErr w:type="spellStart"/>
+      <w:r>
+        <w:rPr>
+          <w:rFonts w:ascii="Consolas" w:eastAsia="Times New Roman" w:hAnsi="Consolas" w:cs="Times New Roman"/>
+          <w:color w:val="9CDCFE"/>
+          <w:sz w:val="15"/>
+          <w:szCs w:val="15"/>
+          <w:lang w:val="en-IE" w:eastAsia="en-IE"/>
+        </w:rPr>
+        <w:t>myDummyList</w:t>
+      </w:r>
+      <w:proofErr w:type="spellEnd"/>
+      <w:r>
+        <w:rPr>
+          <w:rFonts w:ascii="Consolas" w:eastAsia="Times New Roman" w:hAnsi="Consolas" w:cs="Times New Roman"/>
+          <w:color w:val="D4D4D4"/>
+          <w:sz w:val="15"/>
+          <w:szCs w:val="15"/>
+          <w:lang w:val="en-IE" w:eastAsia="en-IE"/>
+        </w:rPr>
+        <w:t xml:space="preserve"> = </w:t>
+      </w:r>
+      <w:proofErr w:type="spellStart"/>
+      <w:proofErr w:type="gramStart"/>
+      <w:r>
+        <w:rPr>
+          <w:rFonts w:ascii="Consolas" w:eastAsia="Times New Roman" w:hAnsi="Consolas" w:cs="Times New Roman"/>
+          <w:color w:val="9CDCFE"/>
+          <w:sz w:val="15"/>
+          <w:szCs w:val="15"/>
+          <w:lang w:val="en-IE" w:eastAsia="en-IE"/>
+        </w:rPr>
+        <w:t>context</w:t>
+      </w:r>
+      <w:r>
+        <w:rPr>
+          <w:rFonts w:ascii="Consolas" w:eastAsia="Times New Roman" w:hAnsi="Consolas" w:cs="Times New Roman"/>
+          <w:color w:val="D4D4D4"/>
+          <w:sz w:val="15"/>
+          <w:szCs w:val="15"/>
+          <w:lang w:val="en-IE" w:eastAsia="en-IE"/>
+        </w:rPr>
+        <w:t>.</w:t>
+      </w:r>
+      <w:r>
+        <w:rPr>
+          <w:rFonts w:ascii="Consolas" w:eastAsia="Times New Roman" w:hAnsi="Consolas" w:cs="Times New Roman"/>
+          <w:color w:val="DCDCAA"/>
+          <w:sz w:val="15"/>
+          <w:szCs w:val="15"/>
+          <w:lang w:val="en-IE" w:eastAsia="en-IE"/>
+        </w:rPr>
+        <w:t>GetAllDummys</w:t>
+      </w:r>
+      <w:proofErr w:type="spellEnd"/>
+      <w:r>
+        <w:rPr>
+          <w:rFonts w:ascii="Consolas" w:eastAsia="Times New Roman" w:hAnsi="Consolas" w:cs="Times New Roman"/>
+          <w:color w:val="D4D4D4"/>
+          <w:sz w:val="15"/>
+          <w:szCs w:val="15"/>
+          <w:lang w:val="en-IE" w:eastAsia="en-IE"/>
+        </w:rPr>
+        <w:t>(</w:t>
+      </w:r>
+      <w:proofErr w:type="gramEnd"/>
+      <w:r>
+        <w:rPr>
+          <w:rFonts w:ascii="Consolas" w:eastAsia="Times New Roman" w:hAnsi="Consolas" w:cs="Times New Roman"/>
+          <w:color w:val="D4D4D4"/>
+          <w:sz w:val="15"/>
+          <w:szCs w:val="15"/>
+          <w:lang w:val="en-IE" w:eastAsia="en-IE"/>
+        </w:rPr>
+        <w:t>);</w:t>
+      </w:r>
+    </w:p>
+    <w:p>
+      <w:pPr>
+        <w:shd w:val="clear" w:color="auto" w:fill="1E1E1E"/>
+        <w:spacing w:after="0" w:line="204" w:lineRule="atLeast"/>
+        <w:rPr>
+          <w:rFonts w:ascii="Consolas" w:eastAsia="Times New Roman" w:hAnsi="Consolas" w:cs="Times New Roman"/>
+          <w:color w:val="D4D4D4"/>
+          <w:sz w:val="15"/>
+          <w:szCs w:val="15"/>
+          <w:lang w:val="en-IE" w:eastAsia="en-IE"/>
+        </w:rPr>
+      </w:pPr>
+    </w:p>
+    <w:p>
+      <w:pPr>
+        <w:shd w:val="clear" w:color="auto" w:fill="1E1E1E"/>
+        <w:spacing w:after="0" w:line="204" w:lineRule="atLeast"/>
+        <w:rPr>
+          <w:rFonts w:ascii="Consolas" w:eastAsia="Times New Roman" w:hAnsi="Consolas" w:cs="Times New Roman"/>
+          <w:color w:val="D4D4D4"/>
+          <w:sz w:val="15"/>
+          <w:szCs w:val="15"/>
+          <w:lang w:val="en-IE" w:eastAsia="en-IE"/>
+        </w:rPr>
+      </w:pPr>
+      <w:r>
+        <w:rPr>
+          <w:rFonts w:ascii="Consolas" w:eastAsia="Times New Roman" w:hAnsi="Consolas" w:cs="Times New Roman"/>
+          <w:color w:val="D4D4D4"/>
+          <w:sz w:val="15"/>
+          <w:szCs w:val="15"/>
+          <w:lang w:val="en-IE" w:eastAsia="en-IE"/>
+        </w:rPr>
+        <w:t xml:space="preserve">            </w:t>
+      </w:r>
+      <w:proofErr w:type="spellStart"/>
+      <w:proofErr w:type="gramStart"/>
+      <w:r>
+        <w:rPr>
+          <w:rFonts w:ascii="Consolas" w:eastAsia="Times New Roman" w:hAnsi="Consolas" w:cs="Times New Roman"/>
+          <w:color w:val="9CDCFE"/>
+          <w:sz w:val="15"/>
+          <w:szCs w:val="15"/>
+          <w:lang w:val="en-IE" w:eastAsia="en-IE"/>
+        </w:rPr>
+        <w:t>Assert</w:t>
+      </w:r>
+      <w:r>
+        <w:rPr>
+          <w:rFonts w:ascii="Consolas" w:eastAsia="Times New Roman" w:hAnsi="Consolas" w:cs="Times New Roman"/>
+          <w:color w:val="D4D4D4"/>
+          <w:sz w:val="15"/>
+          <w:szCs w:val="15"/>
+          <w:lang w:val="en-IE" w:eastAsia="en-IE"/>
+        </w:rPr>
+        <w:t>.</w:t>
+      </w:r>
+      <w:r>
+        <w:rPr>
+          <w:rFonts w:ascii="Consolas" w:eastAsia="Times New Roman" w:hAnsi="Consolas" w:cs="Times New Roman"/>
+          <w:color w:val="DCDCAA"/>
+          <w:sz w:val="15"/>
+          <w:szCs w:val="15"/>
+          <w:lang w:val="en-IE" w:eastAsia="en-IE"/>
+        </w:rPr>
+        <w:t>Greater</w:t>
+      </w:r>
+      <w:proofErr w:type="spellEnd"/>
+      <w:r>
+        <w:rPr>
+          <w:rFonts w:ascii="Consolas" w:eastAsia="Times New Roman" w:hAnsi="Consolas" w:cs="Times New Roman"/>
+          <w:color w:val="D4D4D4"/>
+          <w:sz w:val="15"/>
+          <w:szCs w:val="15"/>
+          <w:lang w:val="en-IE" w:eastAsia="en-IE"/>
+        </w:rPr>
+        <w:t>(</w:t>
+      </w:r>
+      <w:proofErr w:type="spellStart"/>
+      <w:proofErr w:type="gramEnd"/>
+      <w:r>
+        <w:rPr>
+          <w:rFonts w:ascii="Consolas" w:eastAsia="Times New Roman" w:hAnsi="Consolas" w:cs="Times New Roman"/>
+          <w:color w:val="9CDCFE"/>
+          <w:sz w:val="15"/>
+          <w:szCs w:val="15"/>
+          <w:lang w:val="en-IE" w:eastAsia="en-IE"/>
+        </w:rPr>
+        <w:t>myDummyList</w:t>
+      </w:r>
+      <w:r>
+        <w:rPr>
+          <w:rFonts w:ascii="Consolas" w:eastAsia="Times New Roman" w:hAnsi="Consolas" w:cs="Times New Roman"/>
+          <w:color w:val="D4D4D4"/>
+          <w:sz w:val="15"/>
+          <w:szCs w:val="15"/>
+          <w:lang w:val="en-IE" w:eastAsia="en-IE"/>
+        </w:rPr>
+        <w:t>.</w:t>
+      </w:r>
+      <w:r>
+        <w:rPr>
+          <w:rFonts w:ascii="Consolas" w:eastAsia="Times New Roman" w:hAnsi="Consolas" w:cs="Times New Roman"/>
+          <w:color w:val="9CDCFE"/>
+          <w:sz w:val="15"/>
+          <w:szCs w:val="15"/>
+          <w:lang w:val="en-IE" w:eastAsia="en-IE"/>
+        </w:rPr>
+        <w:t>Count</w:t>
+      </w:r>
+      <w:proofErr w:type="spellEnd"/>
+      <w:r>
+        <w:rPr>
+          <w:rFonts w:ascii="Consolas" w:eastAsia="Times New Roman" w:hAnsi="Consolas" w:cs="Times New Roman"/>
+          <w:color w:val="D4D4D4"/>
+          <w:sz w:val="15"/>
+          <w:szCs w:val="15"/>
+          <w:lang w:val="en-IE" w:eastAsia="en-IE"/>
+        </w:rPr>
+        <w:t xml:space="preserve">, </w:t>
+      </w:r>
+      <w:r>
+        <w:rPr>
+          <w:rFonts w:ascii="Consolas" w:eastAsia="Times New Roman" w:hAnsi="Consolas" w:cs="Times New Roman"/>
+          <w:color w:val="B5CEA8"/>
+          <w:sz w:val="15"/>
+          <w:szCs w:val="15"/>
+          <w:lang w:val="en-IE" w:eastAsia="en-IE"/>
+        </w:rPr>
+        <w:t>0</w:t>
+      </w:r>
+      <w:r>
+        <w:rPr>
+          <w:rFonts w:ascii="Consolas" w:eastAsia="Times New Roman" w:hAnsi="Consolas" w:cs="Times New Roman"/>
+          <w:color w:val="D4D4D4"/>
+          <w:sz w:val="15"/>
+          <w:szCs w:val="15"/>
+          <w:lang w:val="en-IE" w:eastAsia="en-IE"/>
+        </w:rPr>
+        <w:t xml:space="preserve">, </w:t>
+      </w:r>
+      <w:r>
+        <w:rPr>
+          <w:rFonts w:ascii="Consolas" w:eastAsia="Times New Roman" w:hAnsi="Consolas" w:cs="Times New Roman"/>
+          <w:color w:val="CE9178"/>
+          <w:sz w:val="15"/>
+          <w:szCs w:val="15"/>
+          <w:lang w:val="en-IE" w:eastAsia="en-IE"/>
+        </w:rPr>
+        <w:t>"Error No Dummy Records Returned"</w:t>
+      </w:r>
+      <w:r>
+        <w:rPr>
+          <w:rFonts w:ascii="Consolas" w:eastAsia="Times New Roman" w:hAnsi="Consolas" w:cs="Times New Roman"/>
+          <w:color w:val="D4D4D4"/>
+          <w:sz w:val="15"/>
+          <w:szCs w:val="15"/>
+          <w:lang w:val="en-IE" w:eastAsia="en-IE"/>
+        </w:rPr>
+        <w:t>);</w:t>
+      </w:r>
+    </w:p>
+    <w:p>
+      <w:pPr>
+        <w:shd w:val="clear" w:color="auto" w:fill="1E1E1E"/>
+        <w:spacing w:after="0" w:line="204" w:lineRule="atLeast"/>
+        <w:rPr>
+          <w:rFonts w:ascii="Consolas" w:eastAsia="Times New Roman" w:hAnsi="Consolas" w:cs="Times New Roman"/>
+          <w:color w:val="D4D4D4"/>
+          <w:sz w:val="15"/>
+          <w:szCs w:val="15"/>
+          <w:lang w:val="en-IE" w:eastAsia="en-IE"/>
+        </w:rPr>
+      </w:pPr>
+      <w:r>
+        <w:rPr>
+          <w:rFonts w:ascii="Consolas" w:eastAsia="Times New Roman" w:hAnsi="Consolas" w:cs="Times New Roman"/>
+          <w:color w:val="D4D4D4"/>
+          <w:sz w:val="15"/>
+          <w:szCs w:val="15"/>
+          <w:lang w:val="en-IE" w:eastAsia="en-IE"/>
+        </w:rPr>
+        <w:t xml:space="preserve">        }</w:t>
+      </w:r>
+    </w:p>
+    <w:p>
+      <w:pPr>
+        <w:rPr>
+          <w:lang w:val="en-IE"/>
+        </w:rPr>
+      </w:pPr>
+    </w:p>
+    <w:p>
+      <w:pPr>
+        <w:rPr>
+          <w:lang w:val="en-IE"/>
+        </w:rPr>
+      </w:pPr>
+      <w:r>
+        <w:rPr>
+          <w:lang w:val="en-IE"/>
+        </w:rPr>
+        <w:t xml:space="preserve">Go to </w:t>
+      </w:r>
+      <w:proofErr w:type="spellStart"/>
+      <w:r>
+        <w:rPr>
+          <w:lang w:val="en-IE"/>
+        </w:rPr>
+        <w:t>crowsoft_unittests.csproj</w:t>
+      </w:r>
+      <w:proofErr w:type="spellEnd"/>
+      <w:r>
+        <w:rPr>
+          <w:lang w:val="en-IE"/>
+        </w:rPr>
+        <w:t xml:space="preserve"> and add the following into the </w:t>
+      </w:r>
+      <w:proofErr w:type="spellStart"/>
+      <w:r>
+        <w:rPr>
+          <w:lang w:val="en-IE"/>
+        </w:rPr>
+        <w:t>ItemGroup</w:t>
+      </w:r>
+      <w:proofErr w:type="spellEnd"/>
+      <w:r>
+        <w:rPr>
+          <w:lang w:val="en-IE"/>
+        </w:rPr>
+        <w:t>:</w:t>
+      </w:r>
+    </w:p>
+    <w:p>
+      <w:pPr>
+        <w:shd w:val="clear" w:color="auto" w:fill="1E1E1E"/>
+        <w:spacing w:after="0" w:line="204" w:lineRule="atLeast"/>
+        <w:rPr>
+          <w:rFonts w:ascii="Consolas" w:eastAsia="Times New Roman" w:hAnsi="Consolas" w:cs="Times New Roman"/>
+          <w:color w:val="D4D4D4"/>
+          <w:sz w:val="15"/>
+          <w:szCs w:val="15"/>
+          <w:lang w:val="en-IE" w:eastAsia="en-IE"/>
+        </w:rPr>
+      </w:pPr>
+      <w:r>
+        <w:rPr>
+          <w:rFonts w:ascii="Consolas" w:eastAsia="Times New Roman" w:hAnsi="Consolas" w:cs="Times New Roman"/>
+          <w:color w:val="808080"/>
+          <w:sz w:val="15"/>
+          <w:szCs w:val="15"/>
+          <w:lang w:val="en-IE" w:eastAsia="en-IE"/>
+        </w:rPr>
+        <w:t>&lt;</w:t>
+      </w:r>
+      <w:r>
+        <w:rPr>
+          <w:rFonts w:ascii="Consolas" w:eastAsia="Times New Roman" w:hAnsi="Consolas" w:cs="Times New Roman"/>
+          <w:color w:val="569CD6"/>
+          <w:sz w:val="15"/>
+          <w:szCs w:val="15"/>
+          <w:lang w:val="en-IE" w:eastAsia="en-IE"/>
+        </w:rPr>
+        <w:t>None</w:t>
+      </w:r>
+      <w:r>
+        <w:rPr>
+          <w:rFonts w:ascii="Consolas" w:eastAsia="Times New Roman" w:hAnsi="Consolas" w:cs="Times New Roman"/>
+          <w:color w:val="D4D4D4"/>
+          <w:sz w:val="15"/>
+          <w:szCs w:val="15"/>
+          <w:lang w:val="en-IE" w:eastAsia="en-IE"/>
+        </w:rPr>
+        <w:t xml:space="preserve"> </w:t>
+      </w:r>
+      <w:r>
+        <w:rPr>
+          <w:rFonts w:ascii="Consolas" w:eastAsia="Times New Roman" w:hAnsi="Consolas" w:cs="Times New Roman"/>
+          <w:color w:val="9CDCFE"/>
+          <w:sz w:val="15"/>
+          <w:szCs w:val="15"/>
+          <w:lang w:val="en-IE" w:eastAsia="en-IE"/>
+        </w:rPr>
+        <w:t>Update</w:t>
+      </w:r>
+      <w:r>
+        <w:rPr>
+          <w:rFonts w:ascii="Consolas" w:eastAsia="Times New Roman" w:hAnsi="Consolas" w:cs="Times New Roman"/>
+          <w:color w:val="D4D4D4"/>
+          <w:sz w:val="15"/>
+          <w:szCs w:val="15"/>
+          <w:lang w:val="en-IE" w:eastAsia="en-IE"/>
+        </w:rPr>
+        <w:t>=</w:t>
+      </w:r>
+      <w:r>
+        <w:rPr>
+          <w:rFonts w:ascii="Consolas" w:eastAsia="Times New Roman" w:hAnsi="Consolas" w:cs="Times New Roman"/>
+          <w:color w:val="CE9178"/>
+          <w:sz w:val="15"/>
+          <w:szCs w:val="15"/>
+          <w:lang w:val="en-IE" w:eastAsia="en-IE"/>
+        </w:rPr>
+        <w:t>"</w:t>
+      </w:r>
+      <w:proofErr w:type="spellStart"/>
+      <w:r>
+        <w:rPr>
+          <w:rFonts w:ascii="Consolas" w:eastAsia="Times New Roman" w:hAnsi="Consolas" w:cs="Times New Roman"/>
+          <w:color w:val="CE9178"/>
+          <w:sz w:val="15"/>
+          <w:szCs w:val="15"/>
+          <w:lang w:val="en-IE" w:eastAsia="en-IE"/>
+        </w:rPr>
+        <w:t>appconfig.json</w:t>
+      </w:r>
+      <w:proofErr w:type="spellEnd"/>
+      <w:r>
+        <w:rPr>
+          <w:rFonts w:ascii="Consolas" w:eastAsia="Times New Roman" w:hAnsi="Consolas" w:cs="Times New Roman"/>
+          <w:color w:val="CE9178"/>
+          <w:sz w:val="15"/>
+          <w:szCs w:val="15"/>
+          <w:lang w:val="en-IE" w:eastAsia="en-IE"/>
+        </w:rPr>
+        <w:t>"</w:t>
+      </w:r>
+      <w:r>
+        <w:rPr>
+          <w:rFonts w:ascii="Consolas" w:eastAsia="Times New Roman" w:hAnsi="Consolas" w:cs="Times New Roman"/>
+          <w:color w:val="808080"/>
+          <w:sz w:val="15"/>
+          <w:szCs w:val="15"/>
+          <w:lang w:val="en-IE" w:eastAsia="en-IE"/>
+        </w:rPr>
+        <w:t>&gt;</w:t>
+      </w:r>
+    </w:p>
+    <w:p>
+      <w:pPr>
+        <w:shd w:val="clear" w:color="auto" w:fill="1E1E1E"/>
+        <w:spacing w:after="0" w:line="204" w:lineRule="atLeast"/>
+        <w:rPr>
+          <w:rFonts w:ascii="Consolas" w:eastAsia="Times New Roman" w:hAnsi="Consolas" w:cs="Times New Roman"/>
+          <w:color w:val="D4D4D4"/>
+          <w:sz w:val="15"/>
+          <w:szCs w:val="15"/>
+          <w:lang w:val="en-IE" w:eastAsia="en-IE"/>
+        </w:rPr>
+      </w:pPr>
+      <w:r>
+        <w:rPr>
+          <w:rFonts w:ascii="Consolas" w:eastAsia="Times New Roman" w:hAnsi="Consolas" w:cs="Times New Roman"/>
+          <w:color w:val="D4D4D4"/>
+          <w:sz w:val="15"/>
+          <w:szCs w:val="15"/>
+          <w:lang w:val="en-IE" w:eastAsia="en-IE"/>
+        </w:rPr>
+        <w:t xml:space="preserve">          </w:t>
+      </w:r>
+      <w:r>
+        <w:rPr>
+          <w:rFonts w:ascii="Consolas" w:eastAsia="Times New Roman" w:hAnsi="Consolas" w:cs="Times New Roman"/>
+          <w:color w:val="808080"/>
+          <w:sz w:val="15"/>
+          <w:szCs w:val="15"/>
+          <w:lang w:val="en-IE" w:eastAsia="en-IE"/>
+        </w:rPr>
+        <w:t>&lt;</w:t>
+      </w:r>
+      <w:proofErr w:type="spellStart"/>
+      <w:r>
+        <w:rPr>
+          <w:rFonts w:ascii="Consolas" w:eastAsia="Times New Roman" w:hAnsi="Consolas" w:cs="Times New Roman"/>
+          <w:color w:val="569CD6"/>
+          <w:sz w:val="15"/>
+          <w:szCs w:val="15"/>
+          <w:lang w:val="en-IE" w:eastAsia="en-IE"/>
+        </w:rPr>
+        <w:t>CopyToOutputDirectory</w:t>
+      </w:r>
+      <w:proofErr w:type="spellEnd"/>
+      <w:r>
+        <w:rPr>
+          <w:rFonts w:ascii="Consolas" w:eastAsia="Times New Roman" w:hAnsi="Consolas" w:cs="Times New Roman"/>
+          <w:color w:val="808080"/>
+          <w:sz w:val="15"/>
+          <w:szCs w:val="15"/>
+          <w:lang w:val="en-IE" w:eastAsia="en-IE"/>
+        </w:rPr>
+        <w:t>&gt;</w:t>
+      </w:r>
+      <w:r>
+        <w:rPr>
+          <w:rFonts w:ascii="Consolas" w:eastAsia="Times New Roman" w:hAnsi="Consolas" w:cs="Times New Roman"/>
+          <w:color w:val="D4D4D4"/>
+          <w:sz w:val="15"/>
+          <w:szCs w:val="15"/>
+          <w:lang w:val="en-IE" w:eastAsia="en-IE"/>
+        </w:rPr>
+        <w:t>Always</w:t>
+      </w:r>
+      <w:r>
+        <w:rPr>
+          <w:rFonts w:ascii="Consolas" w:eastAsia="Times New Roman" w:hAnsi="Consolas" w:cs="Times New Roman"/>
+          <w:color w:val="808080"/>
+          <w:sz w:val="15"/>
+          <w:szCs w:val="15"/>
+          <w:lang w:val="en-IE" w:eastAsia="en-IE"/>
+        </w:rPr>
+        <w:t>&lt;/</w:t>
+      </w:r>
+      <w:proofErr w:type="spellStart"/>
+      <w:r>
+        <w:rPr>
+          <w:rFonts w:ascii="Consolas" w:eastAsia="Times New Roman" w:hAnsi="Consolas" w:cs="Times New Roman"/>
+          <w:color w:val="569CD6"/>
+          <w:sz w:val="15"/>
+          <w:szCs w:val="15"/>
+          <w:lang w:val="en-IE" w:eastAsia="en-IE"/>
+        </w:rPr>
+        <w:t>CopyToOutputDirectory</w:t>
+      </w:r>
+      <w:proofErr w:type="spellEnd"/>
+      <w:r>
+        <w:rPr>
+          <w:rFonts w:ascii="Consolas" w:eastAsia="Times New Roman" w:hAnsi="Consolas" w:cs="Times New Roman"/>
+          <w:color w:val="808080"/>
+          <w:sz w:val="15"/>
+          <w:szCs w:val="15"/>
+          <w:lang w:val="en-IE" w:eastAsia="en-IE"/>
+        </w:rPr>
+        <w:t>&gt;</w:t>
+      </w:r>
+    </w:p>
+    <w:p>
+      <w:pPr>
+        <w:shd w:val="clear" w:color="auto" w:fill="1E1E1E"/>
+        <w:spacing w:after="0" w:line="204" w:lineRule="atLeast"/>
+        <w:rPr>
+          <w:rFonts w:ascii="Consolas" w:eastAsia="Times New Roman" w:hAnsi="Consolas" w:cs="Times New Roman"/>
+          <w:color w:val="D4D4D4"/>
+          <w:sz w:val="15"/>
+          <w:szCs w:val="15"/>
+          <w:lang w:val="en-IE" w:eastAsia="en-IE"/>
+        </w:rPr>
+      </w:pPr>
+      <w:r>
+        <w:rPr>
+          <w:rFonts w:ascii="Consolas" w:eastAsia="Times New Roman" w:hAnsi="Consolas" w:cs="Times New Roman"/>
+          <w:color w:val="D4D4D4"/>
+          <w:sz w:val="15"/>
+          <w:szCs w:val="15"/>
+          <w:lang w:val="en-IE" w:eastAsia="en-IE"/>
+        </w:rPr>
+        <w:t xml:space="preserve">      </w:t>
+      </w:r>
+      <w:r>
+        <w:rPr>
+          <w:rFonts w:ascii="Consolas" w:eastAsia="Times New Roman" w:hAnsi="Consolas" w:cs="Times New Roman"/>
+          <w:color w:val="808080"/>
+          <w:sz w:val="15"/>
+          <w:szCs w:val="15"/>
+          <w:lang w:val="en-IE" w:eastAsia="en-IE"/>
+        </w:rPr>
+        <w:t>&lt;/</w:t>
+      </w:r>
+      <w:r>
+        <w:rPr>
+          <w:rFonts w:ascii="Consolas" w:eastAsia="Times New Roman" w:hAnsi="Consolas" w:cs="Times New Roman"/>
+          <w:color w:val="569CD6"/>
+          <w:sz w:val="15"/>
+          <w:szCs w:val="15"/>
+          <w:lang w:val="en-IE" w:eastAsia="en-IE"/>
+        </w:rPr>
+        <w:t>None</w:t>
+      </w:r>
+      <w:r>
+        <w:rPr>
+          <w:rFonts w:ascii="Consolas" w:eastAsia="Times New Roman" w:hAnsi="Consolas" w:cs="Times New Roman"/>
+          <w:color w:val="808080"/>
+          <w:sz w:val="15"/>
+          <w:szCs w:val="15"/>
+          <w:lang w:val="en-IE" w:eastAsia="en-IE"/>
+        </w:rPr>
+        <w:t>&gt;</w:t>
+      </w:r>
+    </w:p>
+    <w:p>
+      <w:pPr>
+        <w:rPr>
+          <w:lang w:val="en-IE"/>
+        </w:rPr>
+      </w:pPr>
+    </w:p>
+    <w:p>
+      <w:pPr>
+        <w:rPr>
+          <w:lang w:val="en-IE"/>
+        </w:rPr>
+      </w:pPr>
+      <w:r>
+        <w:rPr>
+          <w:lang w:val="en-IE"/>
+        </w:rPr>
+        <w:t>Example:</w:t>
       </w:r>
     </w:p>
     <w:p>
@@ -1133,9 +4460,9 @@
         </w:rPr>
         <w:drawing>
           <wp:inline distT="0" distB="0" distL="0" distR="0">
-            <wp:extent cx="5731510" cy="2847136"/>
+            <wp:extent cx="5731510" cy="2454243"/>
             <wp:effectExtent l="19050" t="0" r="2540" b="0"/>
-            <wp:docPr id="86" name="Picture 86"/>
+            <wp:docPr id="7" name="Picture 7"/>
             <wp:cNvGraphicFramePr>
               <a:graphicFrameLocks xmlns:a="http://schemas.openxmlformats.org/drawingml/2006/main" noChangeAspect="1"/>
             </wp:cNvGraphicFramePr>
@@ -1143,7 +4470,7 @@
               <a:graphicData uri="http://schemas.openxmlformats.org/drawingml/2006/picture">
                 <pic:pic xmlns:pic="http://schemas.openxmlformats.org/drawingml/2006/picture">
                   <pic:nvPicPr>
-                    <pic:cNvPr id="0" name="Picture 86"/>
+                    <pic:cNvPr id="0" name="Picture 7"/>
                     <pic:cNvPicPr>
                       <a:picLocks noChangeAspect="1" noChangeArrowheads="1"/>
                     </pic:cNvPicPr>
@@ -1158,363 +4485,7 @@
                   <pic:spPr bwMode="auto">
                     <a:xfrm>
                       <a:off x="0" y="0"/>
-                      <a:ext cx="5731510" cy="2847136"/>
-                    </a:xfrm>
-                    <a:prstGeom prst="rect">
-                      <a:avLst/>
-                    </a:prstGeom>
-                    <a:noFill/>
-                    <a:ln w="9525">
-                      <a:noFill/>
-                      <a:miter lim="800000"/>
-                      <a:headEnd/>
-                      <a:tailEnd/>
-                    </a:ln>
-                  </pic:spPr>
-                </pic:pic>
-              </a:graphicData>
-            </a:graphic>
-          </wp:inline>
-        </w:drawing>
-      </w:r>
-    </w:p>
-    <w:p>
-      <w:pPr>
-        <w:rPr>
-          <w:lang w:val="en-IE"/>
-        </w:rPr>
-      </w:pPr>
-      <w:r>
-        <w:rPr>
-          <w:lang w:val="en-IE"/>
-        </w:rPr>
-        <w:t>Add the following using statements:</w:t>
-      </w:r>
-    </w:p>
-    <w:p>
-      <w:pPr>
-        <w:shd w:val="clear" w:color="auto" w:fill="1E1E1E"/>
-        <w:spacing w:after="0" w:line="204" w:lineRule="atLeast"/>
-        <w:rPr>
-          <w:rFonts w:ascii="Consolas" w:eastAsia="Times New Roman" w:hAnsi="Consolas" w:cs="Times New Roman"/>
-          <w:color w:val="D4D4D4"/>
-          <w:sz w:val="15"/>
-          <w:szCs w:val="15"/>
-          <w:lang w:val="en-IE" w:eastAsia="en-IE"/>
-        </w:rPr>
-      </w:pPr>
-      <w:proofErr w:type="gramStart"/>
-      <w:r>
-        <w:rPr>
-          <w:rFonts w:ascii="Consolas" w:eastAsia="Times New Roman" w:hAnsi="Consolas" w:cs="Times New Roman"/>
-          <w:color w:val="569CD6"/>
-          <w:sz w:val="15"/>
-          <w:szCs w:val="15"/>
-          <w:lang w:val="en-IE" w:eastAsia="en-IE"/>
-        </w:rPr>
-        <w:t>using</w:t>
-      </w:r>
-      <w:proofErr w:type="gramEnd"/>
-      <w:r>
-        <w:rPr>
-          <w:rFonts w:ascii="Consolas" w:eastAsia="Times New Roman" w:hAnsi="Consolas" w:cs="Times New Roman"/>
-          <w:color w:val="D4D4D4"/>
-          <w:sz w:val="15"/>
-          <w:szCs w:val="15"/>
-          <w:lang w:val="en-IE" w:eastAsia="en-IE"/>
-        </w:rPr>
-        <w:t xml:space="preserve"> </w:t>
-      </w:r>
-      <w:proofErr w:type="spellStart"/>
-      <w:r>
-        <w:rPr>
-          <w:rFonts w:ascii="Consolas" w:eastAsia="Times New Roman" w:hAnsi="Consolas" w:cs="Times New Roman"/>
-          <w:color w:val="4EC9B0"/>
-          <w:sz w:val="15"/>
-          <w:szCs w:val="15"/>
-          <w:lang w:val="en-IE" w:eastAsia="en-IE"/>
-        </w:rPr>
-        <w:t>System</w:t>
-      </w:r>
-      <w:r>
-        <w:rPr>
-          <w:rFonts w:ascii="Consolas" w:eastAsia="Times New Roman" w:hAnsi="Consolas" w:cs="Times New Roman"/>
-          <w:color w:val="D4D4D4"/>
-          <w:sz w:val="15"/>
-          <w:szCs w:val="15"/>
-          <w:lang w:val="en-IE" w:eastAsia="en-IE"/>
-        </w:rPr>
-        <w:t>.</w:t>
-      </w:r>
-      <w:r>
-        <w:rPr>
-          <w:rFonts w:ascii="Consolas" w:eastAsia="Times New Roman" w:hAnsi="Consolas" w:cs="Times New Roman"/>
-          <w:color w:val="4EC9B0"/>
-          <w:sz w:val="15"/>
-          <w:szCs w:val="15"/>
-          <w:lang w:val="en-IE" w:eastAsia="en-IE"/>
-        </w:rPr>
-        <w:t>Configuration</w:t>
-      </w:r>
-      <w:proofErr w:type="spellEnd"/>
-      <w:r>
-        <w:rPr>
-          <w:rFonts w:ascii="Consolas" w:eastAsia="Times New Roman" w:hAnsi="Consolas" w:cs="Times New Roman"/>
-          <w:color w:val="D4D4D4"/>
-          <w:sz w:val="15"/>
-          <w:szCs w:val="15"/>
-          <w:lang w:val="en-IE" w:eastAsia="en-IE"/>
-        </w:rPr>
-        <w:t>;</w:t>
-      </w:r>
-    </w:p>
-    <w:p>
-      <w:pPr>
-        <w:shd w:val="clear" w:color="auto" w:fill="1E1E1E"/>
-        <w:spacing w:after="0" w:line="204" w:lineRule="atLeast"/>
-        <w:rPr>
-          <w:rFonts w:ascii="Consolas" w:eastAsia="Times New Roman" w:hAnsi="Consolas" w:cs="Times New Roman"/>
-          <w:color w:val="D4D4D4"/>
-          <w:sz w:val="15"/>
-          <w:szCs w:val="15"/>
-          <w:lang w:val="en-IE" w:eastAsia="en-IE"/>
-        </w:rPr>
-      </w:pPr>
-      <w:proofErr w:type="gramStart"/>
-      <w:r>
-        <w:rPr>
-          <w:rFonts w:ascii="Consolas" w:eastAsia="Times New Roman" w:hAnsi="Consolas" w:cs="Times New Roman"/>
-          <w:color w:val="569CD6"/>
-          <w:sz w:val="15"/>
-          <w:szCs w:val="15"/>
-          <w:lang w:val="en-IE" w:eastAsia="en-IE"/>
-        </w:rPr>
-        <w:t>using</w:t>
-      </w:r>
-      <w:proofErr w:type="gramEnd"/>
-      <w:r>
-        <w:rPr>
-          <w:rFonts w:ascii="Consolas" w:eastAsia="Times New Roman" w:hAnsi="Consolas" w:cs="Times New Roman"/>
-          <w:color w:val="D4D4D4"/>
-          <w:sz w:val="15"/>
-          <w:szCs w:val="15"/>
-          <w:lang w:val="en-IE" w:eastAsia="en-IE"/>
-        </w:rPr>
-        <w:t xml:space="preserve"> </w:t>
-      </w:r>
-      <w:proofErr w:type="spellStart"/>
-      <w:r>
-        <w:rPr>
-          <w:rFonts w:ascii="Consolas" w:eastAsia="Times New Roman" w:hAnsi="Consolas" w:cs="Times New Roman"/>
-          <w:color w:val="4EC9B0"/>
-          <w:sz w:val="15"/>
-          <w:szCs w:val="15"/>
-          <w:lang w:val="en-IE" w:eastAsia="en-IE"/>
-        </w:rPr>
-        <w:t>System</w:t>
-      </w:r>
-      <w:r>
-        <w:rPr>
-          <w:rFonts w:ascii="Consolas" w:eastAsia="Times New Roman" w:hAnsi="Consolas" w:cs="Times New Roman"/>
-          <w:color w:val="D4D4D4"/>
-          <w:sz w:val="15"/>
-          <w:szCs w:val="15"/>
-          <w:lang w:val="en-IE" w:eastAsia="en-IE"/>
-        </w:rPr>
-        <w:t>.</w:t>
-      </w:r>
-      <w:r>
-        <w:rPr>
-          <w:rFonts w:ascii="Consolas" w:eastAsia="Times New Roman" w:hAnsi="Consolas" w:cs="Times New Roman"/>
-          <w:color w:val="4EC9B0"/>
-          <w:sz w:val="15"/>
-          <w:szCs w:val="15"/>
-          <w:lang w:val="en-IE" w:eastAsia="en-IE"/>
-        </w:rPr>
-        <w:t>Collections</w:t>
-      </w:r>
-      <w:r>
-        <w:rPr>
-          <w:rFonts w:ascii="Consolas" w:eastAsia="Times New Roman" w:hAnsi="Consolas" w:cs="Times New Roman"/>
-          <w:color w:val="D4D4D4"/>
-          <w:sz w:val="15"/>
-          <w:szCs w:val="15"/>
-          <w:lang w:val="en-IE" w:eastAsia="en-IE"/>
-        </w:rPr>
-        <w:t>.</w:t>
-      </w:r>
-      <w:r>
-        <w:rPr>
-          <w:rFonts w:ascii="Consolas" w:eastAsia="Times New Roman" w:hAnsi="Consolas" w:cs="Times New Roman"/>
-          <w:color w:val="4EC9B0"/>
-          <w:sz w:val="15"/>
-          <w:szCs w:val="15"/>
-          <w:lang w:val="en-IE" w:eastAsia="en-IE"/>
-        </w:rPr>
-        <w:t>Generic</w:t>
-      </w:r>
-      <w:proofErr w:type="spellEnd"/>
-      <w:r>
-        <w:rPr>
-          <w:rFonts w:ascii="Consolas" w:eastAsia="Times New Roman" w:hAnsi="Consolas" w:cs="Times New Roman"/>
-          <w:color w:val="D4D4D4"/>
-          <w:sz w:val="15"/>
-          <w:szCs w:val="15"/>
-          <w:lang w:val="en-IE" w:eastAsia="en-IE"/>
-        </w:rPr>
-        <w:t>;</w:t>
-      </w:r>
-    </w:p>
-    <w:p>
-      <w:pPr>
-        <w:shd w:val="clear" w:color="auto" w:fill="1E1E1E"/>
-        <w:spacing w:after="0" w:line="204" w:lineRule="atLeast"/>
-        <w:rPr>
-          <w:rFonts w:ascii="Consolas" w:eastAsia="Times New Roman" w:hAnsi="Consolas" w:cs="Times New Roman"/>
-          <w:color w:val="D4D4D4"/>
-          <w:sz w:val="15"/>
-          <w:szCs w:val="15"/>
-          <w:lang w:val="en-IE" w:eastAsia="en-IE"/>
-        </w:rPr>
-      </w:pPr>
-      <w:proofErr w:type="gramStart"/>
-      <w:r>
-        <w:rPr>
-          <w:rFonts w:ascii="Consolas" w:eastAsia="Times New Roman" w:hAnsi="Consolas" w:cs="Times New Roman"/>
-          <w:color w:val="569CD6"/>
-          <w:sz w:val="15"/>
-          <w:szCs w:val="15"/>
-          <w:lang w:val="en-IE" w:eastAsia="en-IE"/>
-        </w:rPr>
-        <w:t>using</w:t>
-      </w:r>
-      <w:proofErr w:type="gramEnd"/>
-      <w:r>
-        <w:rPr>
-          <w:rFonts w:ascii="Consolas" w:eastAsia="Times New Roman" w:hAnsi="Consolas" w:cs="Times New Roman"/>
-          <w:color w:val="D4D4D4"/>
-          <w:sz w:val="15"/>
-          <w:szCs w:val="15"/>
-          <w:lang w:val="en-IE" w:eastAsia="en-IE"/>
-        </w:rPr>
-        <w:t xml:space="preserve"> </w:t>
-      </w:r>
-      <w:proofErr w:type="spellStart"/>
-      <w:r>
-        <w:rPr>
-          <w:rFonts w:ascii="Consolas" w:eastAsia="Times New Roman" w:hAnsi="Consolas" w:cs="Times New Roman"/>
-          <w:color w:val="4EC9B0"/>
-          <w:sz w:val="15"/>
-          <w:szCs w:val="15"/>
-          <w:lang w:val="en-IE" w:eastAsia="en-IE"/>
-        </w:rPr>
-        <w:t>crowsoftmvc</w:t>
-      </w:r>
-      <w:r>
-        <w:rPr>
-          <w:rFonts w:ascii="Consolas" w:eastAsia="Times New Roman" w:hAnsi="Consolas" w:cs="Times New Roman"/>
-          <w:color w:val="D4D4D4"/>
-          <w:sz w:val="15"/>
-          <w:szCs w:val="15"/>
-          <w:lang w:val="en-IE" w:eastAsia="en-IE"/>
-        </w:rPr>
-        <w:t>.</w:t>
-      </w:r>
-      <w:r>
-        <w:rPr>
-          <w:rFonts w:ascii="Consolas" w:eastAsia="Times New Roman" w:hAnsi="Consolas" w:cs="Times New Roman"/>
-          <w:color w:val="4EC9B0"/>
-          <w:sz w:val="15"/>
-          <w:szCs w:val="15"/>
-          <w:lang w:val="en-IE" w:eastAsia="en-IE"/>
-        </w:rPr>
-        <w:t>Data</w:t>
-      </w:r>
-      <w:proofErr w:type="spellEnd"/>
-      <w:r>
-        <w:rPr>
-          <w:rFonts w:ascii="Consolas" w:eastAsia="Times New Roman" w:hAnsi="Consolas" w:cs="Times New Roman"/>
-          <w:color w:val="D4D4D4"/>
-          <w:sz w:val="15"/>
-          <w:szCs w:val="15"/>
-          <w:lang w:val="en-IE" w:eastAsia="en-IE"/>
-        </w:rPr>
-        <w:t>;</w:t>
-      </w:r>
-    </w:p>
-    <w:p>
-      <w:pPr>
-        <w:rPr>
-          <w:lang w:val="en-IE"/>
-        </w:rPr>
-      </w:pPr>
-    </w:p>
-    <w:p>
-      <w:pPr>
-        <w:rPr>
-          <w:lang w:val="en-IE"/>
-        </w:rPr>
-      </w:pPr>
-      <w:r>
-        <w:rPr>
-          <w:lang w:val="en-IE"/>
-        </w:rPr>
-        <w:br w:type="page"/>
-      </w:r>
-    </w:p>
-    <w:p>
-      <w:pPr>
-        <w:rPr>
-          <w:lang w:val="en-IE"/>
-        </w:rPr>
-      </w:pPr>
-      <w:r>
-        <w:rPr>
-          <w:lang w:val="en-IE"/>
-        </w:rPr>
-        <w:lastRenderedPageBreak/>
-        <w:t>Add a new method to test if Dummy records are returned. It should return 2 record, which are Greater than 0.</w:t>
-      </w:r>
-    </w:p>
-    <w:p>
-      <w:pPr>
-        <w:rPr>
-          <w:lang w:val="en-IE"/>
-        </w:rPr>
-      </w:pPr>
-      <w:r>
-        <w:rPr>
-          <w:noProof/>
-          <w:lang w:val="en-IE" w:eastAsia="en-IE"/>
-        </w:rPr>
-        <w:drawing>
-          <wp:inline distT="0" distB="0" distL="0" distR="0">
-            <wp:extent cx="5731510" cy="1913037"/>
-            <wp:effectExtent l="19050" t="0" r="2540" b="0"/>
-            <wp:docPr id="89" name="Picture 89"/>
-            <wp:cNvGraphicFramePr>
-              <a:graphicFrameLocks xmlns:a="http://schemas.openxmlformats.org/drawingml/2006/main" noChangeAspect="1"/>
-            </wp:cNvGraphicFramePr>
-            <a:graphic xmlns:a="http://schemas.openxmlformats.org/drawingml/2006/main">
-              <a:graphicData uri="http://schemas.openxmlformats.org/drawingml/2006/picture">
-                <pic:pic xmlns:pic="http://schemas.openxmlformats.org/drawingml/2006/picture">
-                  <pic:nvPicPr>
-                    <pic:cNvPr id="0" name="Picture 89"/>
-                    <pic:cNvPicPr>
-                      <a:picLocks noChangeAspect="1" noChangeArrowheads="1"/>
-                    </pic:cNvPicPr>
-                  </pic:nvPicPr>
-                  <pic:blipFill>
-                    <a:blip r:embed="rId16" cstate="print"/>
-                    <a:srcRect/>
-                    <a:stretch>
-                      <a:fillRect/>
-                    </a:stretch>
-                  </pic:blipFill>
-                  <pic:spPr bwMode="auto">
-                    <a:xfrm>
-                      <a:off x="0" y="0"/>
-                      <a:ext cx="5731510" cy="1913037"/>
+                      <a:ext cx="5731510" cy="2454243"/>
                     </a:xfrm>
                     <a:prstGeom prst="rect">
                       <a:avLst/>
@@ -1617,7 +4588,7 @@
                     </pic:cNvPicPr>
                   </pic:nvPicPr>
                   <pic:blipFill>
-                    <a:blip r:embed="rId17" cstate="print"/>
+                    <a:blip r:embed="rId16" cstate="print"/>
                     <a:srcRect/>
                     <a:stretch>
                       <a:fillRect/>
@@ -1652,9 +4623,29 @@
           <w:lang w:val="en-IE"/>
         </w:rPr>
       </w:pPr>
+      <w:r>
+        <w:rPr>
+          <w:lang w:val="en-IE"/>
+        </w:rPr>
+        <w:t>Finish</w:t>
+      </w:r>
+      <w:proofErr w:type="gramStart"/>
+      <w:r>
+        <w:rPr>
+          <w:lang w:val="en-IE"/>
+        </w:rPr>
+        <w:t>..</w:t>
+      </w:r>
+      <w:proofErr w:type="gramEnd"/>
+      <w:r>
+        <w:rPr>
+          <w:lang w:val="en-IE"/>
+        </w:rPr>
+        <w:t xml:space="preserve"> </w:t>
+      </w:r>
     </w:p>
     <w:sectPr>
-      <w:headerReference w:type="default" r:id="rId18"/>
+      <w:headerReference w:type="default" r:id="rId17"/>
       <w:pgSz w:w="11906" w:h="16838"/>
       <w:pgMar w:top="1440" w:right="1440" w:bottom="1440" w:left="1440" w:header="708" w:footer="708" w:gutter="0"/>
       <w:cols w:space="708"/>
@@ -1749,7 +4740,25 @@
       <w:rPr>
         <w:lang w:val="en-IE"/>
       </w:rPr>
-      <w:t>Updated: 03/04/2019</w:t>
+      <w:t xml:space="preserve">Date Created: 03/04/2019 </w:t>
+    </w:r>
+    <w:r>
+      <w:rPr>
+        <w:lang w:val="en-IE"/>
+      </w:rPr>
+      <w:t>Updated: 0</w:t>
+    </w:r>
+    <w:r>
+      <w:rPr>
+        <w:lang w:val="en-IE"/>
+      </w:rPr>
+      <w:t>7</w:t>
+    </w:r>
+    <w:r>
+      <w:rPr>
+        <w:lang w:val="en-IE"/>
+      </w:rPr>
+      <w:t>/04/2019</w:t>
     </w:r>
   </w:p>
 </w:hdr>

</xml_diff>